<commit_message>
add part of UserController function tests
signup()
login()
login(...)
register(...)
logout(...)
</commit_message>
<xml_diff>
--- a/report/单元测试/单元测试计划书.docx
+++ b/report/单元测试/单元测试计划书.docx
@@ -24,9 +24,6 @@
       <w:pPr>
         <w:pStyle w:val="a4"/>
         <w:jc w:val="center"/>
-        <w:rPr>
-          <w:rFonts w:hint="eastAsia"/>
-        </w:rPr>
       </w:pPr>
     </w:p>
     <w:p>
@@ -71,7 +68,6 @@
     <w:p>
       <w:pPr>
         <w:rPr>
-          <w:rFonts w:hint="eastAsia"/>
           <w:sz w:val="24"/>
           <w:szCs w:val="24"/>
         </w:rPr>
@@ -80,7 +76,6 @@
     <w:p>
       <w:pPr>
         <w:rPr>
-          <w:rFonts w:hint="eastAsia"/>
           <w:sz w:val="24"/>
           <w:szCs w:val="24"/>
         </w:rPr>
@@ -182,7 +177,6 @@
     <w:p>
       <w:pPr>
         <w:rPr>
-          <w:rFonts w:hint="eastAsia"/>
           <w:sz w:val="24"/>
           <w:szCs w:val="24"/>
         </w:rPr>
@@ -639,11 +633,6 @@
             <w:tcW w:w="2074" w:type="dxa"/>
           </w:tcPr>
           <w:p>
-            <w:pPr>
-              <w:rPr>
-                <w:rFonts w:hint="eastAsia"/>
-              </w:rPr>
-            </w:pPr>
             <w:r>
               <w:rPr>
                 <w:rFonts w:hint="eastAsia"/>
@@ -659,9 +648,6 @@
           <w:p>
             <w:pPr>
               <w:cnfStyle w:val="100000000000" w:firstRow="1" w:lastRow="0" w:firstColumn="0" w:lastColumn="0" w:oddVBand="0" w:evenVBand="0" w:oddHBand="0" w:evenHBand="0" w:firstRowFirstColumn="0" w:firstRowLastColumn="0" w:lastRowFirstColumn="0" w:lastRowLastColumn="0"/>
-              <w:rPr>
-                <w:rFonts w:hint="eastAsia"/>
-              </w:rPr>
             </w:pPr>
             <w:r>
               <w:rPr>
@@ -678,9 +664,6 @@
           <w:p>
             <w:pPr>
               <w:cnfStyle w:val="100000000000" w:firstRow="1" w:lastRow="0" w:firstColumn="0" w:lastColumn="0" w:oddVBand="0" w:evenVBand="0" w:oddHBand="0" w:evenHBand="0" w:firstRowFirstColumn="0" w:firstRowLastColumn="0" w:lastRowFirstColumn="0" w:lastRowLastColumn="0"/>
-              <w:rPr>
-                <w:rFonts w:hint="eastAsia"/>
-              </w:rPr>
             </w:pPr>
             <w:r>
               <w:rPr>
@@ -697,9 +680,6 @@
           <w:p>
             <w:pPr>
               <w:cnfStyle w:val="100000000000" w:firstRow="1" w:lastRow="0" w:firstColumn="0" w:lastColumn="0" w:oddVBand="0" w:evenVBand="0" w:oddHBand="0" w:evenHBand="0" w:firstRowFirstColumn="0" w:firstRowLastColumn="0" w:lastRowFirstColumn="0" w:lastRowLastColumn="0"/>
-              <w:rPr>
-                <w:rFonts w:hint="eastAsia"/>
-              </w:rPr>
             </w:pPr>
             <w:r>
               <w:rPr>
@@ -720,11 +700,6 @@
             <w:tcW w:w="2074" w:type="dxa"/>
           </w:tcPr>
           <w:p>
-            <w:pPr>
-              <w:rPr>
-                <w:rFonts w:hint="eastAsia"/>
-              </w:rPr>
-            </w:pPr>
             <w:r>
               <w:rPr>
                 <w:rFonts w:hint="eastAsia"/>
@@ -762,21 +737,28 @@
           <w:p>
             <w:pPr>
               <w:cnfStyle w:val="000000100000" w:firstRow="0" w:lastRow="0" w:firstColumn="0" w:lastColumn="0" w:oddVBand="0" w:evenVBand="0" w:oddHBand="1" w:evenHBand="0" w:firstRowFirstColumn="0" w:firstRowLastColumn="0" w:lastRowFirstColumn="0" w:lastRowLastColumn="0"/>
-              <w:rPr>
-                <w:rFonts w:hint="eastAsia"/>
-              </w:rPr>
             </w:pPr>
             <w:r>
               <w:rPr>
                 <w:rFonts w:ascii="宋体" w:eastAsia="宋体" w:hAnsi="宋体" w:hint="eastAsia"/>
               </w:rPr>
-              <w:t>2、</w:t>
-            </w:r>
+              <w:t>2、编写测试用例</w:t>
+            </w:r>
+          </w:p>
+        </w:tc>
+        <w:tc>
+          <w:tcPr>
+            <w:tcW w:w="2074" w:type="dxa"/>
+          </w:tcPr>
+          <w:p>
+            <w:pPr>
+              <w:cnfStyle w:val="000000100000" w:firstRow="0" w:lastRow="0" w:firstColumn="0" w:lastColumn="0" w:oddVBand="0" w:evenVBand="0" w:oddHBand="1" w:evenHBand="0" w:firstRowFirstColumn="0" w:firstRowLastColumn="0" w:lastRowFirstColumn="0" w:lastRowLastColumn="0"/>
+            </w:pPr>
             <w:r>
               <w:rPr>
                 <w:rFonts w:ascii="宋体" w:eastAsia="宋体" w:hAnsi="宋体" w:hint="eastAsia"/>
               </w:rPr>
-              <w:t>编写测试用例</w:t>
+              <w:t>熟悉被测试对象如函数或模块的功能，以及该函数或模块与其他函数或模块的关系。熟练掌握编程语言，能够根据测试需求编写测试代码。</w:t>
             </w:r>
           </w:p>
         </w:tc>
@@ -787,28 +769,6 @@
           <w:p>
             <w:pPr>
               <w:cnfStyle w:val="000000100000" w:firstRow="0" w:lastRow="0" w:firstColumn="0" w:lastColumn="0" w:oddVBand="0" w:evenVBand="0" w:oddHBand="1" w:evenHBand="0" w:firstRowFirstColumn="0" w:firstRowLastColumn="0" w:lastRowFirstColumn="0" w:lastRowLastColumn="0"/>
-              <w:rPr>
-                <w:rFonts w:hint="eastAsia"/>
-              </w:rPr>
-            </w:pPr>
-            <w:r>
-              <w:rPr>
-                <w:rFonts w:ascii="宋体" w:eastAsia="宋体" w:hAnsi="宋体" w:hint="eastAsia"/>
-              </w:rPr>
-              <w:t>熟悉被测试对象如函数或模块的功能，以及该函数或模块与其他函数或模块的关系。熟练掌握编程语言，能够根据测试需求编写测试代码。</w:t>
-            </w:r>
-          </w:p>
-        </w:tc>
-        <w:tc>
-          <w:tcPr>
-            <w:tcW w:w="2074" w:type="dxa"/>
-          </w:tcPr>
-          <w:p>
-            <w:pPr>
-              <w:cnfStyle w:val="000000100000" w:firstRow="0" w:lastRow="0" w:firstColumn="0" w:lastColumn="0" w:oddVBand="0" w:evenVBand="0" w:oddHBand="1" w:evenHBand="0" w:firstRowFirstColumn="0" w:firstRowLastColumn="0" w:lastRowFirstColumn="0" w:lastRowLastColumn="0"/>
-              <w:rPr>
-                <w:rFonts w:hint="eastAsia"/>
-              </w:rPr>
             </w:pPr>
             <w:r>
               <w:rPr>
@@ -826,11 +786,6 @@
             <w:tcW w:w="2074" w:type="dxa"/>
           </w:tcPr>
           <w:p>
-            <w:pPr>
-              <w:rPr>
-                <w:rFonts w:hint="eastAsia"/>
-              </w:rPr>
-            </w:pPr>
             <w:r>
               <w:rPr>
                 <w:rFonts w:hint="eastAsia"/>
@@ -868,21 +823,12 @@
           <w:p>
             <w:pPr>
               <w:cnfStyle w:val="000000000000" w:firstRow="0" w:lastRow="0" w:firstColumn="0" w:lastColumn="0" w:oddVBand="0" w:evenVBand="0" w:oddHBand="0" w:evenHBand="0" w:firstRowFirstColumn="0" w:firstRowLastColumn="0" w:lastRowFirstColumn="0" w:lastRowLastColumn="0"/>
-              <w:rPr>
-                <w:rFonts w:hint="eastAsia"/>
-              </w:rPr>
             </w:pPr>
             <w:r>
               <w:rPr>
                 <w:rFonts w:ascii="宋体" w:eastAsia="宋体" w:hAnsi="宋体" w:hint="eastAsia"/>
               </w:rPr>
-              <w:t>2、</w:t>
-            </w:r>
-            <w:r>
-              <w:rPr>
-                <w:rFonts w:ascii="宋体" w:eastAsia="宋体" w:hAnsi="宋体" w:hint="eastAsia"/>
-              </w:rPr>
-              <w:t>输出测试报告</w:t>
+              <w:t>2、输出测试报告</w:t>
             </w:r>
           </w:p>
         </w:tc>
@@ -893,9 +839,6 @@
           <w:p>
             <w:pPr>
               <w:cnfStyle w:val="000000000000" w:firstRow="0" w:lastRow="0" w:firstColumn="0" w:lastColumn="0" w:oddVBand="0" w:evenVBand="0" w:oddHBand="0" w:evenHBand="0" w:firstRowFirstColumn="0" w:firstRowLastColumn="0" w:lastRowFirstColumn="0" w:lastRowLastColumn="0"/>
-              <w:rPr>
-                <w:rFonts w:hint="eastAsia"/>
-              </w:rPr>
             </w:pPr>
             <w:r>
               <w:rPr>
@@ -919,9 +862,6 @@
           <w:p>
             <w:pPr>
               <w:cnfStyle w:val="000000000000" w:firstRow="0" w:lastRow="0" w:firstColumn="0" w:lastColumn="0" w:oddVBand="0" w:evenVBand="0" w:oddHBand="0" w:evenHBand="0" w:firstRowFirstColumn="0" w:firstRowLastColumn="0" w:lastRowFirstColumn="0" w:lastRowLastColumn="0"/>
-              <w:rPr>
-                <w:rFonts w:hint="eastAsia"/>
-              </w:rPr>
             </w:pPr>
             <w:r>
               <w:rPr>
@@ -943,11 +883,6 @@
             <w:tcW w:w="2074" w:type="dxa"/>
           </w:tcPr>
           <w:p>
-            <w:pPr>
-              <w:rPr>
-                <w:rFonts w:hint="eastAsia"/>
-              </w:rPr>
-            </w:pPr>
             <w:r>
               <w:rPr>
                 <w:rFonts w:hint="eastAsia"/>
@@ -997,21 +932,28 @@
           <w:p>
             <w:pPr>
               <w:cnfStyle w:val="000000100000" w:firstRow="0" w:lastRow="0" w:firstColumn="0" w:lastColumn="0" w:oddVBand="0" w:evenVBand="0" w:oddHBand="1" w:evenHBand="0" w:firstRowFirstColumn="0" w:firstRowLastColumn="0" w:lastRowFirstColumn="0" w:lastRowLastColumn="0"/>
-              <w:rPr>
-                <w:rFonts w:hint="eastAsia"/>
-              </w:rPr>
             </w:pPr>
             <w:r>
               <w:rPr>
                 <w:rFonts w:ascii="宋体" w:eastAsia="宋体" w:hAnsi="宋体" w:hint="eastAsia"/>
               </w:rPr>
-              <w:t>2、</w:t>
-            </w:r>
+              <w:t>2、对单元测试具有否决权</w:t>
+            </w:r>
+          </w:p>
+        </w:tc>
+        <w:tc>
+          <w:tcPr>
+            <w:tcW w:w="2074" w:type="dxa"/>
+          </w:tcPr>
+          <w:p>
+            <w:pPr>
+              <w:cnfStyle w:val="000000100000" w:firstRow="0" w:lastRow="0" w:firstColumn="0" w:lastColumn="0" w:oddVBand="0" w:evenVBand="0" w:oddHBand="1" w:evenHBand="0" w:firstRowFirstColumn="0" w:firstRowLastColumn="0" w:lastRowFirstColumn="0" w:lastRowLastColumn="0"/>
+            </w:pPr>
             <w:r>
               <w:rPr>
                 <w:rFonts w:ascii="宋体" w:eastAsia="宋体" w:hAnsi="宋体" w:hint="eastAsia"/>
               </w:rPr>
-              <w:t>对单元测试具有否决权</w:t>
+              <w:t>掌握测试理论及软件工程的基本知识。能够评估单元测试，指出单元测试的不足之处。</w:t>
             </w:r>
           </w:p>
         </w:tc>
@@ -1022,28 +964,6 @@
           <w:p>
             <w:pPr>
               <w:cnfStyle w:val="000000100000" w:firstRow="0" w:lastRow="0" w:firstColumn="0" w:lastColumn="0" w:oddVBand="0" w:evenVBand="0" w:oddHBand="1" w:evenHBand="0" w:firstRowFirstColumn="0" w:firstRowLastColumn="0" w:lastRowFirstColumn="0" w:lastRowLastColumn="0"/>
-              <w:rPr>
-                <w:rFonts w:hint="eastAsia"/>
-              </w:rPr>
-            </w:pPr>
-            <w:r>
-              <w:rPr>
-                <w:rFonts w:ascii="宋体" w:eastAsia="宋体" w:hAnsi="宋体" w:hint="eastAsia"/>
-              </w:rPr>
-              <w:t>掌握测试理论及软件工程的基本知识。能够评估单元测试，指出单元测试的不足之处。</w:t>
-            </w:r>
-          </w:p>
-        </w:tc>
-        <w:tc>
-          <w:tcPr>
-            <w:tcW w:w="2074" w:type="dxa"/>
-          </w:tcPr>
-          <w:p>
-            <w:pPr>
-              <w:cnfStyle w:val="000000100000" w:firstRow="0" w:lastRow="0" w:firstColumn="0" w:lastColumn="0" w:oddVBand="0" w:evenVBand="0" w:oddHBand="1" w:evenHBand="0" w:firstRowFirstColumn="0" w:firstRowLastColumn="0" w:lastRowFirstColumn="0" w:lastRowLastColumn="0"/>
-              <w:rPr>
-                <w:rFonts w:hint="eastAsia"/>
-              </w:rPr>
             </w:pPr>
             <w:r>
               <w:rPr>
@@ -1088,7 +1008,7 @@
           <w:p>
             <w:pPr>
               <w:rPr>
-                <w:rFonts w:ascii="宋体" w:eastAsia="宋体" w:hAnsi="宋体" w:hint="eastAsia"/>
+                <w:rFonts w:ascii="宋体" w:eastAsia="宋体" w:hAnsi="宋体"/>
               </w:rPr>
             </w:pPr>
             <w:r>
@@ -1108,7 +1028,7 @@
             <w:pPr>
               <w:cnfStyle w:val="100000000000" w:firstRow="1" w:lastRow="0" w:firstColumn="0" w:lastColumn="0" w:oddVBand="0" w:evenVBand="0" w:oddHBand="0" w:evenHBand="0" w:firstRowFirstColumn="0" w:firstRowLastColumn="0" w:lastRowFirstColumn="0" w:lastRowLastColumn="0"/>
               <w:rPr>
-                <w:rFonts w:ascii="宋体" w:eastAsia="宋体" w:hAnsi="宋体" w:hint="eastAsia"/>
+                <w:rFonts w:ascii="宋体" w:eastAsia="宋体" w:hAnsi="宋体"/>
                 <w:b w:val="0"/>
                 <w:color w:val="000000" w:themeColor="text1"/>
               </w:rPr>
@@ -1162,13 +1082,13 @@
           <w:p>
             <w:pPr>
               <w:rPr>
+                <w:rFonts w:ascii="宋体" w:eastAsia="宋体" w:hAnsi="宋体"/>
+              </w:rPr>
+            </w:pPr>
+            <w:r>
+              <w:rPr>
                 <w:rFonts w:ascii="宋体" w:eastAsia="宋体" w:hAnsi="宋体" w:hint="eastAsia"/>
               </w:rPr>
-            </w:pPr>
-            <w:r>
-              <w:rPr>
-                <w:rFonts w:ascii="宋体" w:eastAsia="宋体" w:hAnsi="宋体" w:hint="eastAsia"/>
-              </w:rPr>
               <w:t>网络环境</w:t>
             </w:r>
           </w:p>
@@ -1181,7 +1101,7 @@
             <w:pPr>
               <w:cnfStyle w:val="000000100000" w:firstRow="0" w:lastRow="0" w:firstColumn="0" w:lastColumn="0" w:oddVBand="0" w:evenVBand="0" w:oddHBand="1" w:evenHBand="0" w:firstRowFirstColumn="0" w:firstRowLastColumn="0" w:lastRowFirstColumn="0" w:lastRowLastColumn="0"/>
               <w:rPr>
-                <w:rFonts w:ascii="宋体" w:eastAsia="宋体" w:hAnsi="宋体" w:hint="eastAsia"/>
+                <w:rFonts w:ascii="宋体" w:eastAsia="宋体" w:hAnsi="宋体"/>
               </w:rPr>
             </w:pPr>
             <w:r>
@@ -1202,13 +1122,13 @@
           <w:p>
             <w:pPr>
               <w:rPr>
+                <w:rFonts w:ascii="宋体" w:eastAsia="宋体" w:hAnsi="宋体"/>
+              </w:rPr>
+            </w:pPr>
+            <w:r>
+              <w:rPr>
                 <w:rFonts w:ascii="宋体" w:eastAsia="宋体" w:hAnsi="宋体" w:hint="eastAsia"/>
               </w:rPr>
-            </w:pPr>
-            <w:r>
-              <w:rPr>
-                <w:rFonts w:ascii="宋体" w:eastAsia="宋体" w:hAnsi="宋体" w:hint="eastAsia"/>
-              </w:rPr>
               <w:t>操作系统</w:t>
             </w:r>
           </w:p>
@@ -1221,7 +1141,7 @@
             <w:pPr>
               <w:cnfStyle w:val="000000000000" w:firstRow="0" w:lastRow="0" w:firstColumn="0" w:lastColumn="0" w:oddVBand="0" w:evenVBand="0" w:oddHBand="0" w:evenHBand="0" w:firstRowFirstColumn="0" w:firstRowLastColumn="0" w:lastRowFirstColumn="0" w:lastRowLastColumn="0"/>
               <w:rPr>
-                <w:rFonts w:ascii="宋体" w:eastAsia="宋体" w:hAnsi="宋体" w:hint="eastAsia"/>
+                <w:rFonts w:ascii="宋体" w:eastAsia="宋体" w:hAnsi="宋体"/>
               </w:rPr>
             </w:pPr>
             <w:r>
@@ -1257,13 +1177,13 @@
           <w:p>
             <w:pPr>
               <w:rPr>
+                <w:rFonts w:ascii="宋体" w:eastAsia="宋体" w:hAnsi="宋体"/>
+              </w:rPr>
+            </w:pPr>
+            <w:r>
+              <w:rPr>
                 <w:rFonts w:ascii="宋体" w:eastAsia="宋体" w:hAnsi="宋体" w:hint="eastAsia"/>
               </w:rPr>
-            </w:pPr>
-            <w:r>
-              <w:rPr>
-                <w:rFonts w:ascii="宋体" w:eastAsia="宋体" w:hAnsi="宋体" w:hint="eastAsia"/>
-              </w:rPr>
               <w:t>代码语言</w:t>
             </w:r>
           </w:p>
@@ -1276,7 +1196,7 @@
             <w:pPr>
               <w:cnfStyle w:val="000000100000" w:firstRow="0" w:lastRow="0" w:firstColumn="0" w:lastColumn="0" w:oddVBand="0" w:evenVBand="0" w:oddHBand="1" w:evenHBand="0" w:firstRowFirstColumn="0" w:firstRowLastColumn="0" w:lastRowFirstColumn="0" w:lastRowLastColumn="0"/>
               <w:rPr>
-                <w:rFonts w:ascii="宋体" w:eastAsia="宋体" w:hAnsi="宋体" w:hint="eastAsia"/>
+                <w:rFonts w:ascii="宋体" w:eastAsia="宋体" w:hAnsi="宋体"/>
               </w:rPr>
             </w:pPr>
             <w:r>
@@ -1297,13 +1217,13 @@
           <w:p>
             <w:pPr>
               <w:rPr>
+                <w:rFonts w:ascii="宋体" w:eastAsia="宋体" w:hAnsi="宋体"/>
+              </w:rPr>
+            </w:pPr>
+            <w:r>
+              <w:rPr>
                 <w:rFonts w:ascii="宋体" w:eastAsia="宋体" w:hAnsi="宋体" w:hint="eastAsia"/>
               </w:rPr>
-            </w:pPr>
-            <w:r>
-              <w:rPr>
-                <w:rFonts w:ascii="宋体" w:eastAsia="宋体" w:hAnsi="宋体" w:hint="eastAsia"/>
-              </w:rPr>
               <w:t>测试平台</w:t>
             </w:r>
           </w:p>
@@ -1316,7 +1236,7 @@
             <w:pPr>
               <w:cnfStyle w:val="000000000000" w:firstRow="0" w:lastRow="0" w:firstColumn="0" w:lastColumn="0" w:oddVBand="0" w:evenVBand="0" w:oddHBand="0" w:evenHBand="0" w:firstRowFirstColumn="0" w:firstRowLastColumn="0" w:lastRowFirstColumn="0" w:lastRowLastColumn="0"/>
               <w:rPr>
-                <w:rFonts w:ascii="宋体" w:eastAsia="宋体" w:hAnsi="宋体" w:hint="eastAsia"/>
+                <w:rFonts w:ascii="宋体" w:eastAsia="宋体" w:hAnsi="宋体"/>
               </w:rPr>
             </w:pPr>
             <w:r>
@@ -1352,13 +1272,13 @@
           <w:p>
             <w:pPr>
               <w:rPr>
+                <w:rFonts w:ascii="宋体" w:eastAsia="宋体" w:hAnsi="宋体"/>
+              </w:rPr>
+            </w:pPr>
+            <w:r>
+              <w:rPr>
                 <w:rFonts w:ascii="宋体" w:eastAsia="宋体" w:hAnsi="宋体" w:hint="eastAsia"/>
               </w:rPr>
-            </w:pPr>
-            <w:r>
-              <w:rPr>
-                <w:rFonts w:ascii="宋体" w:eastAsia="宋体" w:hAnsi="宋体" w:hint="eastAsia"/>
-              </w:rPr>
               <w:t>测试工具</w:t>
             </w:r>
           </w:p>
@@ -1371,7 +1291,7 @@
             <w:pPr>
               <w:cnfStyle w:val="000000100000" w:firstRow="0" w:lastRow="0" w:firstColumn="0" w:lastColumn="0" w:oddVBand="0" w:evenVBand="0" w:oddHBand="1" w:evenHBand="0" w:firstRowFirstColumn="0" w:firstRowLastColumn="0" w:lastRowFirstColumn="0" w:lastRowLastColumn="0"/>
               <w:rPr>
-                <w:rFonts w:ascii="宋体" w:eastAsia="宋体" w:hAnsi="宋体" w:hint="eastAsia"/>
+                <w:rFonts w:ascii="宋体" w:eastAsia="宋体" w:hAnsi="宋体"/>
               </w:rPr>
             </w:pPr>
             <w:r>
@@ -1424,11 +1344,6 @@
             <w:tcW w:w="2765" w:type="dxa"/>
           </w:tcPr>
           <w:p>
-            <w:pPr>
-              <w:rPr>
-                <w:rFonts w:hint="eastAsia"/>
-              </w:rPr>
-            </w:pPr>
             <w:r>
               <w:rPr>
                 <w:rFonts w:hint="eastAsia"/>
@@ -1444,9 +1359,6 @@
           <w:p>
             <w:pPr>
               <w:cnfStyle w:val="100000000000" w:firstRow="1" w:lastRow="0" w:firstColumn="0" w:lastColumn="0" w:oddVBand="0" w:evenVBand="0" w:oddHBand="0" w:evenHBand="0" w:firstRowFirstColumn="0" w:firstRowLastColumn="0" w:lastRowFirstColumn="0" w:lastRowLastColumn="0"/>
-              <w:rPr>
-                <w:rFonts w:hint="eastAsia"/>
-              </w:rPr>
             </w:pPr>
             <w:r>
               <w:rPr>
@@ -1463,9 +1375,6 @@
           <w:p>
             <w:pPr>
               <w:cnfStyle w:val="100000000000" w:firstRow="1" w:lastRow="0" w:firstColumn="0" w:lastColumn="0" w:oddVBand="0" w:evenVBand="0" w:oddHBand="0" w:evenHBand="0" w:firstRowFirstColumn="0" w:firstRowLastColumn="0" w:lastRowFirstColumn="0" w:lastRowLastColumn="0"/>
-              <w:rPr>
-                <w:rFonts w:hint="eastAsia"/>
-              </w:rPr>
             </w:pPr>
             <w:r>
               <w:rPr>
@@ -1486,11 +1395,6 @@
             <w:tcW w:w="2765" w:type="dxa"/>
           </w:tcPr>
           <w:p>
-            <w:pPr>
-              <w:rPr>
-                <w:rFonts w:hint="eastAsia"/>
-              </w:rPr>
-            </w:pPr>
             <w:r>
               <w:rPr>
                 <w:rFonts w:hint="eastAsia"/>
@@ -1509,9 +1413,6 @@
           <w:p>
             <w:pPr>
               <w:cnfStyle w:val="000000100000" w:firstRow="0" w:lastRow="0" w:firstColumn="0" w:lastColumn="0" w:oddVBand="0" w:evenVBand="0" w:oddHBand="1" w:evenHBand="0" w:firstRowFirstColumn="0" w:firstRowLastColumn="0" w:lastRowFirstColumn="0" w:lastRowLastColumn="0"/>
-              <w:rPr>
-                <w:rFonts w:hint="eastAsia"/>
-              </w:rPr>
             </w:pPr>
             <w:r>
               <w:t xml:space="preserve">User </w:t>
@@ -1533,9 +1434,6 @@
           <w:p>
             <w:pPr>
               <w:cnfStyle w:val="000000100000" w:firstRow="0" w:lastRow="0" w:firstColumn="0" w:lastColumn="0" w:oddVBand="0" w:evenVBand="0" w:oddHBand="1" w:evenHBand="0" w:firstRowFirstColumn="0" w:firstRowLastColumn="0" w:lastRowFirstColumn="0" w:lastRowLastColumn="0"/>
-              <w:rPr>
-                <w:rFonts w:hint="eastAsia"/>
-              </w:rPr>
             </w:pPr>
           </w:p>
         </w:tc>
@@ -1547,11 +1445,6 @@
             <w:tcW w:w="2765" w:type="dxa"/>
           </w:tcPr>
           <w:p>
-            <w:pPr>
-              <w:rPr>
-                <w:rFonts w:hint="eastAsia"/>
-              </w:rPr>
-            </w:pPr>
             <w:r>
               <w:rPr>
                 <w:rFonts w:hint="eastAsia"/>
@@ -1570,9 +1463,6 @@
           <w:p>
             <w:pPr>
               <w:cnfStyle w:val="000000000000" w:firstRow="0" w:lastRow="0" w:firstColumn="0" w:lastColumn="0" w:oddVBand="0" w:evenVBand="0" w:oddHBand="0" w:evenHBand="0" w:firstRowFirstColumn="0" w:firstRowLastColumn="0" w:lastRowFirstColumn="0" w:lastRowLastColumn="0"/>
-              <w:rPr>
-                <w:rFonts w:hint="eastAsia"/>
-              </w:rPr>
             </w:pPr>
             <w:r>
               <w:rPr>
@@ -1600,9 +1490,6 @@
           <w:p>
             <w:pPr>
               <w:cnfStyle w:val="000000000000" w:firstRow="0" w:lastRow="0" w:firstColumn="0" w:lastColumn="0" w:oddVBand="0" w:evenVBand="0" w:oddHBand="0" w:evenHBand="0" w:firstRowFirstColumn="0" w:firstRowLastColumn="0" w:lastRowFirstColumn="0" w:lastRowLastColumn="0"/>
-              <w:rPr>
-                <w:rFonts w:hint="eastAsia"/>
-              </w:rPr>
             </w:pPr>
           </w:p>
         </w:tc>
@@ -1617,11 +1504,6 @@
             <w:tcW w:w="2765" w:type="dxa"/>
           </w:tcPr>
           <w:p>
-            <w:pPr>
-              <w:rPr>
-                <w:rFonts w:hint="eastAsia"/>
-              </w:rPr>
-            </w:pPr>
             <w:r>
               <w:rPr>
                 <w:rFonts w:hint="eastAsia"/>
@@ -1640,9 +1522,6 @@
           <w:p>
             <w:pPr>
               <w:cnfStyle w:val="000000100000" w:firstRow="0" w:lastRow="0" w:firstColumn="0" w:lastColumn="0" w:oddVBand="0" w:evenVBand="0" w:oddHBand="1" w:evenHBand="0" w:firstRowFirstColumn="0" w:firstRowLastColumn="0" w:lastRowFirstColumn="0" w:lastRowLastColumn="0"/>
-              <w:rPr>
-                <w:rFonts w:hint="eastAsia"/>
-              </w:rPr>
             </w:pPr>
             <w:r>
               <w:rPr>
@@ -1662,9 +1541,6 @@
           <w:p>
             <w:pPr>
               <w:cnfStyle w:val="000000100000" w:firstRow="0" w:lastRow="0" w:firstColumn="0" w:lastColumn="0" w:oddVBand="0" w:evenVBand="0" w:oddHBand="1" w:evenHBand="0" w:firstRowFirstColumn="0" w:firstRowLastColumn="0" w:lastRowFirstColumn="0" w:lastRowLastColumn="0"/>
-              <w:rPr>
-                <w:rFonts w:hint="eastAsia"/>
-              </w:rPr>
             </w:pPr>
           </w:p>
         </w:tc>
@@ -1676,11 +1552,6 @@
             <w:tcW w:w="2765" w:type="dxa"/>
           </w:tcPr>
           <w:p>
-            <w:pPr>
-              <w:rPr>
-                <w:rFonts w:hint="eastAsia"/>
-              </w:rPr>
-            </w:pPr>
             <w:r>
               <w:rPr>
                 <w:rFonts w:hint="eastAsia"/>
@@ -1699,9 +1570,6 @@
           <w:p>
             <w:pPr>
               <w:cnfStyle w:val="000000000000" w:firstRow="0" w:lastRow="0" w:firstColumn="0" w:lastColumn="0" w:oddVBand="0" w:evenVBand="0" w:oddHBand="0" w:evenHBand="0" w:firstRowFirstColumn="0" w:firstRowLastColumn="0" w:lastRowFirstColumn="0" w:lastRowLastColumn="0"/>
-              <w:rPr>
-                <w:rFonts w:hint="eastAsia"/>
-              </w:rPr>
             </w:pPr>
             <w:r>
               <w:rPr>
@@ -1729,9 +1597,6 @@
           <w:p>
             <w:pPr>
               <w:cnfStyle w:val="000000000000" w:firstRow="0" w:lastRow="0" w:firstColumn="0" w:lastColumn="0" w:oddVBand="0" w:evenVBand="0" w:oddHBand="0" w:evenHBand="0" w:firstRowFirstColumn="0" w:firstRowLastColumn="0" w:lastRowFirstColumn="0" w:lastRowLastColumn="0"/>
-              <w:rPr>
-                <w:rFonts w:hint="eastAsia"/>
-              </w:rPr>
             </w:pPr>
           </w:p>
         </w:tc>
@@ -1746,11 +1611,6 @@
             <w:tcW w:w="2765" w:type="dxa"/>
           </w:tcPr>
           <w:p>
-            <w:pPr>
-              <w:rPr>
-                <w:rFonts w:hint="eastAsia"/>
-              </w:rPr>
-            </w:pPr>
             <w:r>
               <w:rPr>
                 <w:rFonts w:hint="eastAsia"/>
@@ -1769,9 +1629,6 @@
           <w:p>
             <w:pPr>
               <w:cnfStyle w:val="000000100000" w:firstRow="0" w:lastRow="0" w:firstColumn="0" w:lastColumn="0" w:oddVBand="0" w:evenVBand="0" w:oddHBand="1" w:evenHBand="0" w:firstRowFirstColumn="0" w:firstRowLastColumn="0" w:lastRowFirstColumn="0" w:lastRowLastColumn="0"/>
-              <w:rPr>
-                <w:rFonts w:hint="eastAsia"/>
-              </w:rPr>
             </w:pPr>
             <w:r>
               <w:t xml:space="preserve">int </w:t>
@@ -1793,9 +1650,6 @@
           <w:p>
             <w:pPr>
               <w:cnfStyle w:val="000000100000" w:firstRow="0" w:lastRow="0" w:firstColumn="0" w:lastColumn="0" w:oddVBand="0" w:evenVBand="0" w:oddHBand="1" w:evenHBand="0" w:firstRowFirstColumn="0" w:firstRowLastColumn="0" w:lastRowFirstColumn="0" w:lastRowLastColumn="0"/>
-              <w:rPr>
-                <w:rFonts w:hint="eastAsia"/>
-              </w:rPr>
             </w:pPr>
           </w:p>
         </w:tc>
@@ -1807,11 +1661,6 @@
             <w:tcW w:w="2765" w:type="dxa"/>
           </w:tcPr>
           <w:p>
-            <w:pPr>
-              <w:rPr>
-                <w:rFonts w:hint="eastAsia"/>
-              </w:rPr>
-            </w:pPr>
             <w:r>
               <w:rPr>
                 <w:rFonts w:hint="eastAsia"/>
@@ -1857,9 +1706,6 @@
           <w:p>
             <w:pPr>
               <w:cnfStyle w:val="000000000000" w:firstRow="0" w:lastRow="0" w:firstColumn="0" w:lastColumn="0" w:oddVBand="0" w:evenVBand="0" w:oddHBand="0" w:evenHBand="0" w:firstRowFirstColumn="0" w:firstRowLastColumn="0" w:lastRowFirstColumn="0" w:lastRowLastColumn="0"/>
-              <w:rPr>
-                <w:rFonts w:hint="eastAsia"/>
-              </w:rPr>
             </w:pPr>
           </w:p>
         </w:tc>
@@ -1874,11 +1720,6 @@
             <w:tcW w:w="2765" w:type="dxa"/>
           </w:tcPr>
           <w:p>
-            <w:pPr>
-              <w:rPr>
-                <w:rFonts w:hint="eastAsia"/>
-              </w:rPr>
-            </w:pPr>
             <w:r>
               <w:rPr>
                 <w:rFonts w:hint="eastAsia"/>
@@ -1897,9 +1738,6 @@
           <w:p>
             <w:pPr>
               <w:cnfStyle w:val="000000100000" w:firstRow="0" w:lastRow="0" w:firstColumn="0" w:lastColumn="0" w:oddVBand="0" w:evenVBand="0" w:oddHBand="1" w:evenHBand="0" w:firstRowFirstColumn="0" w:firstRowLastColumn="0" w:lastRowFirstColumn="0" w:lastRowLastColumn="0"/>
-              <w:rPr>
-                <w:rFonts w:hint="eastAsia"/>
-              </w:rPr>
             </w:pPr>
             <w:r>
               <w:t>void</w:t>
@@ -1924,9 +1762,6 @@
           <w:p>
             <w:pPr>
               <w:cnfStyle w:val="000000100000" w:firstRow="0" w:lastRow="0" w:firstColumn="0" w:lastColumn="0" w:oddVBand="0" w:evenVBand="0" w:oddHBand="1" w:evenHBand="0" w:firstRowFirstColumn="0" w:firstRowLastColumn="0" w:lastRowFirstColumn="0" w:lastRowLastColumn="0"/>
-              <w:rPr>
-                <w:rFonts w:hint="eastAsia"/>
-              </w:rPr>
             </w:pPr>
           </w:p>
         </w:tc>
@@ -1938,11 +1773,6 @@
             <w:tcW w:w="2765" w:type="dxa"/>
           </w:tcPr>
           <w:p>
-            <w:pPr>
-              <w:rPr>
-                <w:rFonts w:hint="eastAsia"/>
-              </w:rPr>
-            </w:pPr>
             <w:r>
               <w:rPr>
                 <w:rFonts w:hint="eastAsia"/>
@@ -1982,21 +1812,12 @@
           <w:p>
             <w:pPr>
               <w:cnfStyle w:val="000000000000" w:firstRow="0" w:lastRow="0" w:firstColumn="0" w:lastColumn="0" w:oddVBand="0" w:evenVBand="0" w:oddHBand="0" w:evenHBand="0" w:firstRowFirstColumn="0" w:firstRowLastColumn="0" w:lastRowFirstColumn="0" w:lastRowLastColumn="0"/>
-              <w:rPr>
-                <w:rFonts w:hint="eastAsia"/>
-              </w:rPr>
             </w:pPr>
           </w:p>
         </w:tc>
       </w:tr>
     </w:tbl>
-    <w:p>
-      <w:pPr>
-        <w:rPr>
-          <w:rFonts w:hint="eastAsia"/>
-        </w:rPr>
-      </w:pPr>
-    </w:p>
+    <w:p/>
     <w:p>
       <w:r>
         <w:rPr>
@@ -2026,11 +1847,6 @@
             <w:tcW w:w="2765" w:type="dxa"/>
           </w:tcPr>
           <w:p>
-            <w:pPr>
-              <w:rPr>
-                <w:rFonts w:hint="eastAsia"/>
-              </w:rPr>
-            </w:pPr>
             <w:r>
               <w:rPr>
                 <w:rFonts w:hint="eastAsia"/>
@@ -2046,9 +1862,6 @@
           <w:p>
             <w:pPr>
               <w:cnfStyle w:val="100000000000" w:firstRow="1" w:lastRow="0" w:firstColumn="0" w:lastColumn="0" w:oddVBand="0" w:evenVBand="0" w:oddHBand="0" w:evenHBand="0" w:firstRowFirstColumn="0" w:firstRowLastColumn="0" w:lastRowFirstColumn="0" w:lastRowLastColumn="0"/>
-              <w:rPr>
-                <w:rFonts w:hint="eastAsia"/>
-              </w:rPr>
             </w:pPr>
             <w:r>
               <w:rPr>
@@ -2065,9 +1878,6 @@
           <w:p>
             <w:pPr>
               <w:cnfStyle w:val="100000000000" w:firstRow="1" w:lastRow="0" w:firstColumn="0" w:lastColumn="0" w:oddVBand="0" w:evenVBand="0" w:oddHBand="0" w:evenHBand="0" w:firstRowFirstColumn="0" w:firstRowLastColumn="0" w:lastRowFirstColumn="0" w:lastRowLastColumn="0"/>
-              <w:rPr>
-                <w:rFonts w:hint="eastAsia"/>
-              </w:rPr>
             </w:pPr>
             <w:r>
               <w:rPr>
@@ -2088,11 +1898,6 @@
             <w:tcW w:w="2765" w:type="dxa"/>
           </w:tcPr>
           <w:p>
-            <w:pPr>
-              <w:rPr>
-                <w:rFonts w:hint="eastAsia"/>
-              </w:rPr>
-            </w:pPr>
             <w:r>
               <w:rPr>
                 <w:rFonts w:hint="eastAsia"/>
@@ -2100,13 +1905,7 @@
               <w:t>Unit_</w:t>
             </w:r>
             <w:r>
-              <w:t>00</w:t>
-            </w:r>
-            <w:r>
-              <w:t>2</w:t>
-            </w:r>
-            <w:r>
-              <w:t>_Function_001</w:t>
+              <w:t>002_Function_001</w:t>
             </w:r>
           </w:p>
         </w:tc>
@@ -2117,9 +1916,6 @@
           <w:p>
             <w:pPr>
               <w:cnfStyle w:val="000000100000" w:firstRow="0" w:lastRow="0" w:firstColumn="0" w:lastColumn="0" w:oddVBand="0" w:evenVBand="0" w:oddHBand="1" w:evenHBand="0" w:firstRowFirstColumn="0" w:firstRowLastColumn="0" w:lastRowFirstColumn="0" w:lastRowLastColumn="0"/>
-              <w:rPr>
-                <w:rFonts w:hint="eastAsia"/>
-              </w:rPr>
             </w:pPr>
             <w:r>
               <w:t xml:space="preserve">String </w:t>
@@ -2141,9 +1937,6 @@
           <w:p>
             <w:pPr>
               <w:cnfStyle w:val="000000100000" w:firstRow="0" w:lastRow="0" w:firstColumn="0" w:lastColumn="0" w:oddVBand="0" w:evenVBand="0" w:oddHBand="1" w:evenHBand="0" w:firstRowFirstColumn="0" w:firstRowLastColumn="0" w:lastRowFirstColumn="0" w:lastRowLastColumn="0"/>
-              <w:rPr>
-                <w:rFonts w:hint="eastAsia"/>
-              </w:rPr>
             </w:pPr>
           </w:p>
         </w:tc>
@@ -2155,11 +1948,6 @@
             <w:tcW w:w="2765" w:type="dxa"/>
           </w:tcPr>
           <w:p>
-            <w:pPr>
-              <w:rPr>
-                <w:rFonts w:hint="eastAsia"/>
-              </w:rPr>
-            </w:pPr>
             <w:r>
               <w:rPr>
                 <w:rFonts w:hint="eastAsia"/>
@@ -2167,13 +1955,7 @@
               <w:t>U</w:t>
             </w:r>
             <w:r>
-              <w:t>nit_00</w:t>
-            </w:r>
-            <w:r>
-              <w:t>2</w:t>
-            </w:r>
-            <w:r>
-              <w:t>_Fuction_002</w:t>
+              <w:t>nit_002_Fuction_002</w:t>
             </w:r>
           </w:p>
         </w:tc>
@@ -2184,9 +1966,6 @@
           <w:p>
             <w:pPr>
               <w:cnfStyle w:val="000000000000" w:firstRow="0" w:lastRow="0" w:firstColumn="0" w:lastColumn="0" w:oddVBand="0" w:evenVBand="0" w:oddHBand="0" w:evenHBand="0" w:firstRowFirstColumn="0" w:firstRowLastColumn="0" w:lastRowFirstColumn="0" w:lastRowLastColumn="0"/>
-              <w:rPr>
-                <w:rFonts w:hint="eastAsia"/>
-              </w:rPr>
             </w:pPr>
             <w:r>
               <w:t xml:space="preserve">String </w:t>
@@ -2208,9 +1987,6 @@
           <w:p>
             <w:pPr>
               <w:cnfStyle w:val="000000000000" w:firstRow="0" w:lastRow="0" w:firstColumn="0" w:lastColumn="0" w:oddVBand="0" w:evenVBand="0" w:oddHBand="0" w:evenHBand="0" w:firstRowFirstColumn="0" w:firstRowLastColumn="0" w:lastRowFirstColumn="0" w:lastRowLastColumn="0"/>
-              <w:rPr>
-                <w:rFonts w:hint="eastAsia"/>
-              </w:rPr>
             </w:pPr>
           </w:p>
         </w:tc>
@@ -2225,11 +2001,6 @@
             <w:tcW w:w="2765" w:type="dxa"/>
           </w:tcPr>
           <w:p>
-            <w:pPr>
-              <w:rPr>
-                <w:rFonts w:hint="eastAsia"/>
-              </w:rPr>
-            </w:pPr>
             <w:r>
               <w:rPr>
                 <w:rFonts w:hint="eastAsia"/>
@@ -2237,13 +2008,7 @@
               <w:t>U</w:t>
             </w:r>
             <w:r>
-              <w:t>nit_00</w:t>
-            </w:r>
-            <w:r>
-              <w:t>2</w:t>
-            </w:r>
-            <w:r>
-              <w:t>_Fuction_003</w:t>
+              <w:t>nit_002_Fuction_003</w:t>
             </w:r>
           </w:p>
         </w:tc>
@@ -2254,9 +2019,6 @@
           <w:p>
             <w:pPr>
               <w:cnfStyle w:val="000000100000" w:firstRow="0" w:lastRow="0" w:firstColumn="0" w:lastColumn="0" w:oddVBand="0" w:evenVBand="0" w:oddHBand="1" w:evenHBand="0" w:firstRowFirstColumn="0" w:firstRowLastColumn="0" w:lastRowFirstColumn="0" w:lastRowLastColumn="0"/>
-              <w:rPr>
-                <w:rFonts w:hint="eastAsia"/>
-              </w:rPr>
             </w:pPr>
             <w:r>
               <w:t xml:space="preserve">String </w:t>
@@ -2282,9 +2044,6 @@
           <w:p>
             <w:pPr>
               <w:cnfStyle w:val="000000100000" w:firstRow="0" w:lastRow="0" w:firstColumn="0" w:lastColumn="0" w:oddVBand="0" w:evenVBand="0" w:oddHBand="1" w:evenHBand="0" w:firstRowFirstColumn="0" w:firstRowLastColumn="0" w:lastRowFirstColumn="0" w:lastRowLastColumn="0"/>
-              <w:rPr>
-                <w:rFonts w:hint="eastAsia"/>
-              </w:rPr>
             </w:pPr>
           </w:p>
         </w:tc>
@@ -2296,11 +2055,6 @@
             <w:tcW w:w="2765" w:type="dxa"/>
           </w:tcPr>
           <w:p>
-            <w:pPr>
-              <w:rPr>
-                <w:rFonts w:hint="eastAsia"/>
-              </w:rPr>
-            </w:pPr>
             <w:r>
               <w:rPr>
                 <w:rFonts w:hint="eastAsia"/>
@@ -2308,13 +2062,7 @@
               <w:t>U</w:t>
             </w:r>
             <w:r>
-              <w:t>nit_00</w:t>
-            </w:r>
-            <w:r>
-              <w:t>2</w:t>
-            </w:r>
-            <w:r>
-              <w:t>_Function_004</w:t>
+              <w:t>nit_002_Function_004</w:t>
             </w:r>
           </w:p>
         </w:tc>
@@ -2325,9 +2073,6 @@
           <w:p>
             <w:pPr>
               <w:cnfStyle w:val="000000000000" w:firstRow="0" w:lastRow="0" w:firstColumn="0" w:lastColumn="0" w:oddVBand="0" w:evenVBand="0" w:oddHBand="0" w:evenHBand="0" w:firstRowFirstColumn="0" w:firstRowLastColumn="0" w:lastRowFirstColumn="0" w:lastRowLastColumn="0"/>
-              <w:rPr>
-                <w:rFonts w:hint="eastAsia"/>
-              </w:rPr>
             </w:pPr>
             <w:r>
               <w:rPr>
@@ -2355,9 +2100,6 @@
           <w:p>
             <w:pPr>
               <w:cnfStyle w:val="000000000000" w:firstRow="0" w:lastRow="0" w:firstColumn="0" w:lastColumn="0" w:oddVBand="0" w:evenVBand="0" w:oddHBand="0" w:evenHBand="0" w:firstRowFirstColumn="0" w:firstRowLastColumn="0" w:lastRowFirstColumn="0" w:lastRowLastColumn="0"/>
-              <w:rPr>
-                <w:rFonts w:hint="eastAsia"/>
-              </w:rPr>
             </w:pPr>
           </w:p>
         </w:tc>
@@ -2372,11 +2114,6 @@
             <w:tcW w:w="2765" w:type="dxa"/>
           </w:tcPr>
           <w:p>
-            <w:pPr>
-              <w:rPr>
-                <w:rFonts w:hint="eastAsia"/>
-              </w:rPr>
-            </w:pPr>
             <w:r>
               <w:rPr>
                 <w:rFonts w:hint="eastAsia"/>
@@ -2384,13 +2121,7 @@
               <w:t>U</w:t>
             </w:r>
             <w:r>
-              <w:t>nit_00</w:t>
-            </w:r>
-            <w:r>
-              <w:t>2</w:t>
-            </w:r>
-            <w:r>
-              <w:t>_Fuction_005</w:t>
+              <w:t>nit_002_Fuction_005</w:t>
             </w:r>
           </w:p>
         </w:tc>
@@ -2401,9 +2132,6 @@
           <w:p>
             <w:pPr>
               <w:cnfStyle w:val="000000100000" w:firstRow="0" w:lastRow="0" w:firstColumn="0" w:lastColumn="0" w:oddVBand="0" w:evenVBand="0" w:oddHBand="1" w:evenHBand="0" w:firstRowFirstColumn="0" w:firstRowLastColumn="0" w:lastRowFirstColumn="0" w:lastRowLastColumn="0"/>
-              <w:rPr>
-                <w:rFonts w:hint="eastAsia"/>
-              </w:rPr>
             </w:pPr>
             <w:r>
               <w:rPr>
@@ -2423,9 +2151,6 @@
           <w:p>
             <w:pPr>
               <w:cnfStyle w:val="000000100000" w:firstRow="0" w:lastRow="0" w:firstColumn="0" w:lastColumn="0" w:oddVBand="0" w:evenVBand="0" w:oddHBand="1" w:evenHBand="0" w:firstRowFirstColumn="0" w:firstRowLastColumn="0" w:lastRowFirstColumn="0" w:lastRowLastColumn="0"/>
-              <w:rPr>
-                <w:rFonts w:hint="eastAsia"/>
-              </w:rPr>
             </w:pPr>
           </w:p>
         </w:tc>
@@ -2437,11 +2162,6 @@
             <w:tcW w:w="2765" w:type="dxa"/>
           </w:tcPr>
           <w:p>
-            <w:pPr>
-              <w:rPr>
-                <w:rFonts w:hint="eastAsia"/>
-              </w:rPr>
-            </w:pPr>
             <w:r>
               <w:rPr>
                 <w:rFonts w:hint="eastAsia"/>
@@ -2449,13 +2169,7 @@
               <w:t>U</w:t>
             </w:r>
             <w:r>
-              <w:t>nit_00</w:t>
-            </w:r>
-            <w:r>
-              <w:t>2</w:t>
-            </w:r>
-            <w:r>
-              <w:t>_Fuction_006</w:t>
+              <w:t>nit_002_Fuction_006</w:t>
             </w:r>
           </w:p>
         </w:tc>
@@ -2474,13 +2188,7 @@
               <w:t>v</w:t>
             </w:r>
             <w:r>
-              <w:t xml:space="preserve">oid </w:t>
-            </w:r>
-            <w:r>
-              <w:t xml:space="preserve">quit </w:t>
-            </w:r>
-            <w:r>
-              <w:t>(HttpServletRequest resquest, HttpServletResponse response)</w:t>
+              <w:t>oid quit (HttpServletRequest resquest, HttpServletResponse response)</w:t>
             </w:r>
           </w:p>
         </w:tc>
@@ -2491,9 +2199,6 @@
           <w:p>
             <w:pPr>
               <w:cnfStyle w:val="000000000000" w:firstRow="0" w:lastRow="0" w:firstColumn="0" w:lastColumn="0" w:oddVBand="0" w:evenVBand="0" w:oddHBand="0" w:evenHBand="0" w:firstRowFirstColumn="0" w:firstRowLastColumn="0" w:lastRowFirstColumn="0" w:lastRowLastColumn="0"/>
-              <w:rPr>
-                <w:rFonts w:hint="eastAsia"/>
-              </w:rPr>
             </w:pPr>
           </w:p>
         </w:tc>
@@ -2508,11 +2213,6 @@
             <w:tcW w:w="2765" w:type="dxa"/>
           </w:tcPr>
           <w:p>
-            <w:pPr>
-              <w:rPr>
-                <w:rFonts w:hint="eastAsia"/>
-              </w:rPr>
-            </w:pPr>
             <w:r>
               <w:rPr>
                 <w:rFonts w:hint="eastAsia"/>
@@ -2520,13 +2220,7 @@
               <w:t>U</w:t>
             </w:r>
             <w:r>
-              <w:t>nit_00</w:t>
-            </w:r>
-            <w:r>
-              <w:t>2</w:t>
-            </w:r>
-            <w:r>
-              <w:t>_Fuction_007</w:t>
+              <w:t>nit_002_Fuction_007</w:t>
             </w:r>
           </w:p>
         </w:tc>
@@ -2537,9 +2231,6 @@
           <w:p>
             <w:pPr>
               <w:cnfStyle w:val="000000100000" w:firstRow="0" w:lastRow="0" w:firstColumn="0" w:lastColumn="0" w:oddVBand="0" w:evenVBand="0" w:oddHBand="1" w:evenHBand="0" w:firstRowFirstColumn="0" w:firstRowLastColumn="0" w:lastRowFirstColumn="0" w:lastRowLastColumn="0"/>
-              <w:rPr>
-                <w:rFonts w:hint="eastAsia"/>
-              </w:rPr>
             </w:pPr>
             <w:r>
               <w:t xml:space="preserve">void </w:t>
@@ -2567,9 +2258,6 @@
           <w:p>
             <w:pPr>
               <w:cnfStyle w:val="000000100000" w:firstRow="0" w:lastRow="0" w:firstColumn="0" w:lastColumn="0" w:oddVBand="0" w:evenVBand="0" w:oddHBand="1" w:evenHBand="0" w:firstRowFirstColumn="0" w:firstRowLastColumn="0" w:lastRowFirstColumn="0" w:lastRowLastColumn="0"/>
-              <w:rPr>
-                <w:rFonts w:hint="eastAsia"/>
-              </w:rPr>
             </w:pPr>
           </w:p>
         </w:tc>
@@ -2581,11 +2269,6 @@
             <w:tcW w:w="2765" w:type="dxa"/>
           </w:tcPr>
           <w:p>
-            <w:pPr>
-              <w:rPr>
-                <w:rFonts w:hint="eastAsia"/>
-              </w:rPr>
-            </w:pPr>
             <w:r>
               <w:rPr>
                 <w:rFonts w:hint="eastAsia"/>
@@ -2640,9 +2323,6 @@
           <w:p>
             <w:pPr>
               <w:cnfStyle w:val="000000000000" w:firstRow="0" w:lastRow="0" w:firstColumn="0" w:lastColumn="0" w:oddVBand="0" w:evenVBand="0" w:oddHBand="0" w:evenHBand="0" w:firstRowFirstColumn="0" w:firstRowLastColumn="0" w:lastRowFirstColumn="0" w:lastRowLastColumn="0"/>
-              <w:rPr>
-                <w:rFonts w:hint="eastAsia"/>
-              </w:rPr>
             </w:pPr>
           </w:p>
         </w:tc>
@@ -2657,11 +2337,6 @@
             <w:tcW w:w="2765" w:type="dxa"/>
           </w:tcPr>
           <w:p>
-            <w:pPr>
-              <w:rPr>
-                <w:rFonts w:hint="eastAsia"/>
-              </w:rPr>
-            </w:pPr>
             <w:r>
               <w:rPr>
                 <w:rFonts w:hint="eastAsia"/>
@@ -2707,32 +2382,30 @@
           <w:p>
             <w:pPr>
               <w:cnfStyle w:val="000000100000" w:firstRow="0" w:lastRow="0" w:firstColumn="0" w:lastColumn="0" w:oddVBand="0" w:evenVBand="0" w:oddHBand="1" w:evenHBand="0" w:firstRowFirstColumn="0" w:firstRowLastColumn="0" w:lastRowFirstColumn="0" w:lastRowLastColumn="0"/>
-              <w:rPr>
-                <w:rFonts w:hint="eastAsia"/>
-              </w:rPr>
             </w:pPr>
           </w:p>
         </w:tc>
       </w:tr>
     </w:tbl>
+    <w:p/>
     <w:p>
-      <w:pPr>
+      <w:r>
         <w:rPr>
           <w:rFonts w:hint="eastAsia"/>
         </w:rPr>
-      </w:pPr>
-    </w:p>
-    <w:p>
-      <w:pPr>
+        <w:t>2.3.3、</w:t>
+      </w:r>
+      <w:r>
         <w:rPr>
           <w:rFonts w:hint="eastAsia"/>
         </w:rPr>
-      </w:pPr>
+        <w:t>MessageController</w:t>
+      </w:r>
       <w:r>
         <w:rPr>
           <w:rFonts w:hint="eastAsia"/>
         </w:rPr>
-        <w:t>2.3.3、VenueServiceImpl类测试</w:t>
+        <w:t>类测试</w:t>
       </w:r>
     </w:p>
     <w:tbl>
@@ -2742,9 +2415,9 @@
         <w:tblLook w:val="04A0" w:firstRow="1" w:lastRow="0" w:firstColumn="1" w:lastColumn="0" w:noHBand="0" w:noVBand="1"/>
       </w:tblPr>
       <w:tblGrid>
-        <w:gridCol w:w="2765"/>
-        <w:gridCol w:w="2765"/>
-        <w:gridCol w:w="2766"/>
+        <w:gridCol w:w="2636"/>
+        <w:gridCol w:w="4076"/>
+        <w:gridCol w:w="1584"/>
       </w:tblGrid>
       <w:tr>
         <w:trPr>
@@ -2753,14 +2426,9 @@
         <w:tc>
           <w:tcPr>
             <w:cnfStyle w:val="001000000000" w:firstRow="0" w:lastRow="0" w:firstColumn="1" w:lastColumn="0" w:oddVBand="0" w:evenVBand="0" w:oddHBand="0" w:evenHBand="0" w:firstRowFirstColumn="0" w:firstRowLastColumn="0" w:lastRowFirstColumn="0" w:lastRowLastColumn="0"/>
-            <w:tcW w:w="2765" w:type="dxa"/>
-          </w:tcPr>
-          <w:p>
-            <w:pPr>
-              <w:rPr>
-                <w:rFonts w:hint="eastAsia"/>
-              </w:rPr>
-            </w:pPr>
+            <w:tcW w:w="2636" w:type="dxa"/>
+          </w:tcPr>
+          <w:p>
             <w:r>
               <w:rPr>
                 <w:rFonts w:hint="eastAsia"/>
@@ -2771,14 +2439,11 @@
         </w:tc>
         <w:tc>
           <w:tcPr>
-            <w:tcW w:w="2765" w:type="dxa"/>
+            <w:tcW w:w="4076" w:type="dxa"/>
           </w:tcPr>
           <w:p>
             <w:pPr>
               <w:cnfStyle w:val="100000000000" w:firstRow="1" w:lastRow="0" w:firstColumn="0" w:lastColumn="0" w:oddVBand="0" w:evenVBand="0" w:oddHBand="0" w:evenHBand="0" w:firstRowFirstColumn="0" w:firstRowLastColumn="0" w:lastRowFirstColumn="0" w:lastRowLastColumn="0"/>
-              <w:rPr>
-                <w:rFonts w:hint="eastAsia"/>
-              </w:rPr>
             </w:pPr>
             <w:r>
               <w:rPr>
@@ -2790,14 +2455,11 @@
         </w:tc>
         <w:tc>
           <w:tcPr>
-            <w:tcW w:w="2766" w:type="dxa"/>
+            <w:tcW w:w="1584" w:type="dxa"/>
           </w:tcPr>
           <w:p>
             <w:pPr>
               <w:cnfStyle w:val="100000000000" w:firstRow="1" w:lastRow="0" w:firstColumn="0" w:lastColumn="0" w:oddVBand="0" w:evenVBand="0" w:oddHBand="0" w:evenHBand="0" w:firstRowFirstColumn="0" w:firstRowLastColumn="0" w:lastRowFirstColumn="0" w:lastRowLastColumn="0"/>
-              <w:rPr>
-                <w:rFonts w:hint="eastAsia"/>
-              </w:rPr>
             </w:pPr>
             <w:r>
               <w:rPr>
@@ -2815,14 +2477,9 @@
         <w:tc>
           <w:tcPr>
             <w:cnfStyle w:val="001000000000" w:firstRow="0" w:lastRow="0" w:firstColumn="1" w:lastColumn="0" w:oddVBand="0" w:evenVBand="0" w:oddHBand="0" w:evenHBand="0" w:firstRowFirstColumn="0" w:firstRowLastColumn="0" w:lastRowFirstColumn="0" w:lastRowLastColumn="0"/>
-            <w:tcW w:w="2765" w:type="dxa"/>
-          </w:tcPr>
-          <w:p>
-            <w:pPr>
-              <w:rPr>
-                <w:rFonts w:hint="eastAsia"/>
-              </w:rPr>
-            </w:pPr>
+            <w:tcW w:w="2636" w:type="dxa"/>
+          </w:tcPr>
+          <w:p>
             <w:r>
               <w:rPr>
                 <w:rFonts w:hint="eastAsia"/>
@@ -2830,19 +2487,13 @@
               <w:t>Unit_</w:t>
             </w:r>
             <w:r>
-              <w:t>00</w:t>
-            </w:r>
-            <w:r>
-              <w:t>3</w:t>
-            </w:r>
-            <w:r>
-              <w:t>_Function_001</w:t>
-            </w:r>
-          </w:p>
-        </w:tc>
-        <w:tc>
-          <w:tcPr>
-            <w:tcW w:w="2765" w:type="dxa"/>
+              <w:t>003_Function_001</w:t>
+            </w:r>
+          </w:p>
+        </w:tc>
+        <w:tc>
+          <w:tcPr>
+            <w:tcW w:w="4076" w:type="dxa"/>
           </w:tcPr>
           <w:p>
             <w:pPr>
@@ -2852,28 +2503,25 @@
               </w:rPr>
             </w:pPr>
             <w:r>
-              <w:t>String venue_</w:t>
+              <w:t>String message_</w:t>
             </w:r>
             <w:proofErr w:type="gramStart"/>
             <w:r>
-              <w:t>magage(</w:t>
+              <w:t>list(</w:t>
             </w:r>
             <w:proofErr w:type="gramEnd"/>
             <w:r>
-              <w:t>Model model)</w:t>
-            </w:r>
-          </w:p>
-        </w:tc>
-        <w:tc>
-          <w:tcPr>
-            <w:tcW w:w="2766" w:type="dxa"/>
+              <w:t>Model model,HttpServletRequest request)</w:t>
+            </w:r>
+          </w:p>
+        </w:tc>
+        <w:tc>
+          <w:tcPr>
+            <w:tcW w:w="1584" w:type="dxa"/>
           </w:tcPr>
           <w:p>
             <w:pPr>
               <w:cnfStyle w:val="000000100000" w:firstRow="0" w:lastRow="0" w:firstColumn="0" w:lastColumn="0" w:oddVBand="0" w:evenVBand="0" w:oddHBand="1" w:evenHBand="0" w:firstRowFirstColumn="0" w:firstRowLastColumn="0" w:lastRowFirstColumn="0" w:lastRowLastColumn="0"/>
-              <w:rPr>
-                <w:rFonts w:hint="eastAsia"/>
-              </w:rPr>
             </w:pPr>
           </w:p>
         </w:tc>
@@ -2882,14 +2530,9 @@
         <w:tc>
           <w:tcPr>
             <w:cnfStyle w:val="001000000000" w:firstRow="0" w:lastRow="0" w:firstColumn="1" w:lastColumn="0" w:oddVBand="0" w:evenVBand="0" w:oddHBand="0" w:evenHBand="0" w:firstRowFirstColumn="0" w:firstRowLastColumn="0" w:lastRowFirstColumn="0" w:lastRowLastColumn="0"/>
-            <w:tcW w:w="2765" w:type="dxa"/>
-          </w:tcPr>
-          <w:p>
-            <w:pPr>
-              <w:rPr>
-                <w:rFonts w:hint="eastAsia"/>
-              </w:rPr>
-            </w:pPr>
+            <w:tcW w:w="2636" w:type="dxa"/>
+          </w:tcPr>
+          <w:p>
             <w:r>
               <w:rPr>
                 <w:rFonts w:hint="eastAsia"/>
@@ -2897,19 +2540,13 @@
               <w:t>U</w:t>
             </w:r>
             <w:r>
-              <w:t>nit_00</w:t>
-            </w:r>
-            <w:r>
-              <w:t>3</w:t>
-            </w:r>
-            <w:r>
-              <w:t>_Fuction_002</w:t>
-            </w:r>
-          </w:p>
-        </w:tc>
-        <w:tc>
-          <w:tcPr>
-            <w:tcW w:w="2765" w:type="dxa"/>
+              <w:t>nit_003_Fuction_002</w:t>
+            </w:r>
+          </w:p>
+        </w:tc>
+        <w:tc>
+          <w:tcPr>
+            <w:tcW w:w="4076" w:type="dxa"/>
           </w:tcPr>
           <w:p>
             <w:pPr>
@@ -2919,34 +2556,25 @@
               </w:rPr>
             </w:pPr>
             <w:r>
-              <w:rPr>
-                <w:rFonts w:hint="eastAsia"/>
-              </w:rPr>
-              <w:t>S</w:t>
-            </w:r>
-            <w:r>
-              <w:t xml:space="preserve">tring </w:t>
+              <w:t>List&lt;MessageVo&gt; message_</w:t>
             </w:r>
             <w:proofErr w:type="gramStart"/>
             <w:r>
-              <w:t>editVenue(</w:t>
+              <w:t>list(</w:t>
             </w:r>
             <w:proofErr w:type="gramEnd"/>
             <w:r>
-              <w:t>Model model, int venueID)</w:t>
-            </w:r>
-          </w:p>
-        </w:tc>
-        <w:tc>
-          <w:tcPr>
-            <w:tcW w:w="2766" w:type="dxa"/>
+              <w:t>@RequestParam(value = "page",defaultValue = "1")int page)</w:t>
+            </w:r>
+          </w:p>
+        </w:tc>
+        <w:tc>
+          <w:tcPr>
+            <w:tcW w:w="1584" w:type="dxa"/>
           </w:tcPr>
           <w:p>
             <w:pPr>
               <w:cnfStyle w:val="000000000000" w:firstRow="0" w:lastRow="0" w:firstColumn="0" w:lastColumn="0" w:oddVBand="0" w:evenVBand="0" w:oddHBand="0" w:evenHBand="0" w:firstRowFirstColumn="0" w:firstRowLastColumn="0" w:lastRowFirstColumn="0" w:lastRowLastColumn="0"/>
-              <w:rPr>
-                <w:rFonts w:hint="eastAsia"/>
-              </w:rPr>
             </w:pPr>
           </w:p>
         </w:tc>
@@ -2958,14 +2586,9 @@
         <w:tc>
           <w:tcPr>
             <w:cnfStyle w:val="001000000000" w:firstRow="0" w:lastRow="0" w:firstColumn="1" w:lastColumn="0" w:oddVBand="0" w:evenVBand="0" w:oddHBand="0" w:evenHBand="0" w:firstRowFirstColumn="0" w:firstRowLastColumn="0" w:lastRowFirstColumn="0" w:lastRowLastColumn="0"/>
-            <w:tcW w:w="2765" w:type="dxa"/>
-          </w:tcPr>
-          <w:p>
-            <w:pPr>
-              <w:rPr>
-                <w:rFonts w:hint="eastAsia"/>
-              </w:rPr>
-            </w:pPr>
+            <w:tcW w:w="2636" w:type="dxa"/>
+          </w:tcPr>
+          <w:p>
             <w:r>
               <w:rPr>
                 <w:rFonts w:hint="eastAsia"/>
@@ -2973,19 +2596,13 @@
               <w:t>U</w:t>
             </w:r>
             <w:r>
-              <w:t>nit_00</w:t>
-            </w:r>
-            <w:r>
-              <w:t>3</w:t>
-            </w:r>
-            <w:r>
-              <w:t>_Fuction_003</w:t>
-            </w:r>
-          </w:p>
-        </w:tc>
-        <w:tc>
-          <w:tcPr>
-            <w:tcW w:w="2765" w:type="dxa"/>
+              <w:t>nit_003_Fuction_003</w:t>
+            </w:r>
+          </w:p>
+        </w:tc>
+        <w:tc>
+          <w:tcPr>
+            <w:tcW w:w="4076" w:type="dxa"/>
           </w:tcPr>
           <w:p>
             <w:pPr>
@@ -2995,34 +2612,29 @@
               </w:rPr>
             </w:pPr>
             <w:r>
-              <w:rPr>
-                <w:rFonts w:hint="eastAsia"/>
-              </w:rPr>
-              <w:t>S</w:t>
-            </w:r>
-            <w:r>
-              <w:t>tring venue_</w:t>
+              <w:t>List&lt;MessageVo&gt; user_message_</w:t>
             </w:r>
             <w:proofErr w:type="gramStart"/>
             <w:r>
-              <w:t>add(</w:t>
+              <w:t>list(</w:t>
             </w:r>
             <w:proofErr w:type="gramEnd"/>
             <w:r>
-              <w:t>)</w:t>
-            </w:r>
-          </w:p>
-        </w:tc>
-        <w:tc>
-          <w:tcPr>
-            <w:tcW w:w="2766" w:type="dxa"/>
+              <w:t xml:space="preserve">@RequestParam(value </w:t>
+            </w:r>
+            <w:r>
+              <w:lastRenderedPageBreak/>
+              <w:t>= "page",defaultValue = "1")int page,HttpServletRequest request)</w:t>
+            </w:r>
+          </w:p>
+        </w:tc>
+        <w:tc>
+          <w:tcPr>
+            <w:tcW w:w="1584" w:type="dxa"/>
           </w:tcPr>
           <w:p>
             <w:pPr>
               <w:cnfStyle w:val="000000100000" w:firstRow="0" w:lastRow="0" w:firstColumn="0" w:lastColumn="0" w:oddVBand="0" w:evenVBand="0" w:oddHBand="1" w:evenHBand="0" w:firstRowFirstColumn="0" w:firstRowLastColumn="0" w:lastRowFirstColumn="0" w:lastRowLastColumn="0"/>
-              <w:rPr>
-                <w:rFonts w:hint="eastAsia"/>
-              </w:rPr>
             </w:pPr>
           </w:p>
         </w:tc>
@@ -3031,35 +2643,23 @@
         <w:tc>
           <w:tcPr>
             <w:cnfStyle w:val="001000000000" w:firstRow="0" w:lastRow="0" w:firstColumn="1" w:lastColumn="0" w:oddVBand="0" w:evenVBand="0" w:oddHBand="0" w:evenHBand="0" w:firstRowFirstColumn="0" w:firstRowLastColumn="0" w:lastRowFirstColumn="0" w:lastRowLastColumn="0"/>
-            <w:tcW w:w="2765" w:type="dxa"/>
-          </w:tcPr>
-          <w:p>
-            <w:pPr>
-              <w:rPr>
-                <w:rFonts w:hint="eastAsia"/>
-              </w:rPr>
-            </w:pPr>
-            <w:r>
-              <w:rPr>
-                <w:rFonts w:hint="eastAsia"/>
-              </w:rPr>
-              <w:lastRenderedPageBreak/>
+            <w:tcW w:w="2636" w:type="dxa"/>
+          </w:tcPr>
+          <w:p>
+            <w:r>
+              <w:rPr>
+                <w:rFonts w:hint="eastAsia"/>
+              </w:rPr>
               <w:t>U</w:t>
             </w:r>
             <w:r>
-              <w:t>nit_00</w:t>
-            </w:r>
-            <w:r>
-              <w:t>3</w:t>
-            </w:r>
-            <w:r>
-              <w:t>_Function_004</w:t>
-            </w:r>
-          </w:p>
-        </w:tc>
-        <w:tc>
-          <w:tcPr>
-            <w:tcW w:w="2765" w:type="dxa"/>
+              <w:t>nit_003_Function_004</w:t>
+            </w:r>
+          </w:p>
+        </w:tc>
+        <w:tc>
+          <w:tcPr>
+            <w:tcW w:w="4076" w:type="dxa"/>
           </w:tcPr>
           <w:p>
             <w:pPr>
@@ -3069,28 +2669,25 @@
               </w:rPr>
             </w:pPr>
             <w:r>
-              <w:t xml:space="preserve">List&lt;Venue&gt; </w:t>
+              <w:t xml:space="preserve">void </w:t>
             </w:r>
             <w:proofErr w:type="gramStart"/>
             <w:r>
-              <w:t>getVenueList(</w:t>
+              <w:t>sendMessage(</w:t>
             </w:r>
             <w:proofErr w:type="gramEnd"/>
             <w:r>
-              <w:t>)</w:t>
-            </w:r>
-          </w:p>
-        </w:tc>
-        <w:tc>
-          <w:tcPr>
-            <w:tcW w:w="2766" w:type="dxa"/>
+              <w:t>String userID, String content, HttpServletResponse response)</w:t>
+            </w:r>
+          </w:p>
+        </w:tc>
+        <w:tc>
+          <w:tcPr>
+            <w:tcW w:w="1584" w:type="dxa"/>
           </w:tcPr>
           <w:p>
             <w:pPr>
               <w:cnfStyle w:val="000000000000" w:firstRow="0" w:lastRow="0" w:firstColumn="0" w:lastColumn="0" w:oddVBand="0" w:evenVBand="0" w:oddHBand="0" w:evenHBand="0" w:firstRowFirstColumn="0" w:firstRowLastColumn="0" w:lastRowFirstColumn="0" w:lastRowLastColumn="0"/>
-              <w:rPr>
-                <w:rFonts w:hint="eastAsia"/>
-              </w:rPr>
             </w:pPr>
           </w:p>
         </w:tc>
@@ -3102,14 +2699,9 @@
         <w:tc>
           <w:tcPr>
             <w:cnfStyle w:val="001000000000" w:firstRow="0" w:lastRow="0" w:firstColumn="1" w:lastColumn="0" w:oddVBand="0" w:evenVBand="0" w:oddHBand="0" w:evenHBand="0" w:firstRowFirstColumn="0" w:firstRowLastColumn="0" w:lastRowFirstColumn="0" w:lastRowLastColumn="0"/>
-            <w:tcW w:w="2765" w:type="dxa"/>
-          </w:tcPr>
-          <w:p>
-            <w:pPr>
-              <w:rPr>
-                <w:rFonts w:hint="eastAsia"/>
-              </w:rPr>
-            </w:pPr>
+            <w:tcW w:w="2636" w:type="dxa"/>
+          </w:tcPr>
+          <w:p>
             <w:r>
               <w:rPr>
                 <w:rFonts w:hint="eastAsia"/>
@@ -3117,19 +2709,13 @@
               <w:t>U</w:t>
             </w:r>
             <w:r>
-              <w:t>nit_00</w:t>
-            </w:r>
-            <w:r>
-              <w:t>3</w:t>
-            </w:r>
-            <w:r>
-              <w:t>_Fuction_005</w:t>
-            </w:r>
-          </w:p>
-        </w:tc>
-        <w:tc>
-          <w:tcPr>
-            <w:tcW w:w="2765" w:type="dxa"/>
+              <w:t>nit_003_Fuction_005</w:t>
+            </w:r>
+          </w:p>
+        </w:tc>
+        <w:tc>
+          <w:tcPr>
+            <w:tcW w:w="4076" w:type="dxa"/>
           </w:tcPr>
           <w:p>
             <w:pPr>
@@ -3139,28 +2725,25 @@
               </w:rPr>
             </w:pPr>
             <w:r>
-              <w:t xml:space="preserve">int </w:t>
+              <w:t xml:space="preserve">boolean </w:t>
             </w:r>
             <w:proofErr w:type="gramStart"/>
             <w:r>
-              <w:t>create(</w:t>
+              <w:t>modifyMessage(</w:t>
             </w:r>
             <w:proofErr w:type="gramEnd"/>
             <w:r>
-              <w:t>Venue venue)</w:t>
-            </w:r>
-          </w:p>
-        </w:tc>
-        <w:tc>
-          <w:tcPr>
-            <w:tcW w:w="2766" w:type="dxa"/>
+              <w:t>int messageID,String content, HttpServletResponse response)</w:t>
+            </w:r>
+          </w:p>
+        </w:tc>
+        <w:tc>
+          <w:tcPr>
+            <w:tcW w:w="1584" w:type="dxa"/>
           </w:tcPr>
           <w:p>
             <w:pPr>
               <w:cnfStyle w:val="000000100000" w:firstRow="0" w:lastRow="0" w:firstColumn="0" w:lastColumn="0" w:oddVBand="0" w:evenVBand="0" w:oddHBand="1" w:evenHBand="0" w:firstRowFirstColumn="0" w:firstRowLastColumn="0" w:lastRowFirstColumn="0" w:lastRowLastColumn="0"/>
-              <w:rPr>
-                <w:rFonts w:hint="eastAsia"/>
-              </w:rPr>
             </w:pPr>
           </w:p>
         </w:tc>
@@ -3169,14 +2752,9 @@
         <w:tc>
           <w:tcPr>
             <w:cnfStyle w:val="001000000000" w:firstRow="0" w:lastRow="0" w:firstColumn="1" w:lastColumn="0" w:oddVBand="0" w:evenVBand="0" w:oddHBand="0" w:evenHBand="0" w:firstRowFirstColumn="0" w:firstRowLastColumn="0" w:lastRowFirstColumn="0" w:lastRowLastColumn="0"/>
-            <w:tcW w:w="2765" w:type="dxa"/>
-          </w:tcPr>
-          <w:p>
-            <w:pPr>
-              <w:rPr>
-                <w:rFonts w:hint="eastAsia"/>
-              </w:rPr>
-            </w:pPr>
+            <w:tcW w:w="2636" w:type="dxa"/>
+          </w:tcPr>
+          <w:p>
             <w:r>
               <w:rPr>
                 <w:rFonts w:hint="eastAsia"/>
@@ -3184,205 +2762,51 @@
               <w:t>U</w:t>
             </w:r>
             <w:r>
-              <w:t>nit_00</w:t>
-            </w:r>
-            <w:r>
-              <w:t>3</w:t>
-            </w:r>
-            <w:r>
-              <w:t>_Fuction_006</w:t>
-            </w:r>
-          </w:p>
-        </w:tc>
-        <w:tc>
-          <w:tcPr>
-            <w:tcW w:w="2765" w:type="dxa"/>
+              <w:t>nit_003_Fuction_006</w:t>
+            </w:r>
+          </w:p>
+        </w:tc>
+        <w:tc>
+          <w:tcPr>
+            <w:tcW w:w="4076" w:type="dxa"/>
           </w:tcPr>
           <w:p>
             <w:pPr>
               <w:cnfStyle w:val="000000000000" w:firstRow="0" w:lastRow="0" w:firstColumn="0" w:lastColumn="0" w:oddVBand="0" w:evenVBand="0" w:oddHBand="0" w:evenHBand="0" w:firstRowFirstColumn="0" w:firstRowLastColumn="0" w:lastRowFirstColumn="0" w:lastRowLastColumn="0"/>
-            </w:pPr>
-            <w:r>
-              <w:t xml:space="preserve">void </w:t>
+              <w:rPr>
+                <w:rFonts w:hint="eastAsia"/>
+              </w:rPr>
+            </w:pPr>
+            <w:r>
+              <w:t xml:space="preserve">boolean </w:t>
             </w:r>
             <w:proofErr w:type="gramStart"/>
             <w:r>
-              <w:t>update(</w:t>
+              <w:t>delMessage(</w:t>
             </w:r>
             <w:proofErr w:type="gramEnd"/>
             <w:r>
-              <w:t>Venue venue)</w:t>
-            </w:r>
-          </w:p>
-        </w:tc>
-        <w:tc>
-          <w:tcPr>
-            <w:tcW w:w="2766" w:type="dxa"/>
+              <w:t>int messageID)</w:t>
+            </w:r>
+          </w:p>
+        </w:tc>
+        <w:tc>
+          <w:tcPr>
+            <w:tcW w:w="1584" w:type="dxa"/>
           </w:tcPr>
           <w:p>
             <w:pPr>
               <w:cnfStyle w:val="000000000000" w:firstRow="0" w:lastRow="0" w:firstColumn="0" w:lastColumn="0" w:oddVBand="0" w:evenVBand="0" w:oddHBand="0" w:evenHBand="0" w:firstRowFirstColumn="0" w:firstRowLastColumn="0" w:lastRowFirstColumn="0" w:lastRowLastColumn="0"/>
-              <w:rPr>
-                <w:rFonts w:hint="eastAsia"/>
-              </w:rPr>
-            </w:pPr>
-          </w:p>
-        </w:tc>
-      </w:tr>
-      <w:tr>
-        <w:trPr>
-          <w:cnfStyle w:val="000000100000" w:firstRow="0" w:lastRow="0" w:firstColumn="0" w:lastColumn="0" w:oddVBand="0" w:evenVBand="0" w:oddHBand="1" w:evenHBand="0" w:firstRowFirstColumn="0" w:firstRowLastColumn="0" w:lastRowFirstColumn="0" w:lastRowLastColumn="0"/>
-        </w:trPr>
-        <w:tc>
-          <w:tcPr>
-            <w:cnfStyle w:val="001000000000" w:firstRow="0" w:lastRow="0" w:firstColumn="1" w:lastColumn="0" w:oddVBand="0" w:evenVBand="0" w:oddHBand="0" w:evenHBand="0" w:firstRowFirstColumn="0" w:firstRowLastColumn="0" w:lastRowFirstColumn="0" w:lastRowLastColumn="0"/>
-            <w:tcW w:w="2765" w:type="dxa"/>
-          </w:tcPr>
-          <w:p>
-            <w:pPr>
-              <w:rPr>
-                <w:rFonts w:hint="eastAsia"/>
-              </w:rPr>
-            </w:pPr>
-            <w:r>
-              <w:rPr>
-                <w:rFonts w:hint="eastAsia"/>
-              </w:rPr>
-              <w:t>U</w:t>
-            </w:r>
-            <w:r>
-              <w:t>nit_00</w:t>
-            </w:r>
-            <w:r>
-              <w:t>3</w:t>
-            </w:r>
-            <w:r>
-              <w:t>_Fuction_007</w:t>
-            </w:r>
-          </w:p>
-        </w:tc>
-        <w:tc>
-          <w:tcPr>
-            <w:tcW w:w="2765" w:type="dxa"/>
-          </w:tcPr>
-          <w:p>
-            <w:pPr>
-              <w:cnfStyle w:val="000000100000" w:firstRow="0" w:lastRow="0" w:firstColumn="0" w:lastColumn="0" w:oddVBand="0" w:evenVBand="0" w:oddHBand="1" w:evenHBand="0" w:firstRowFirstColumn="0" w:firstRowLastColumn="0" w:lastRowFirstColumn="0" w:lastRowLastColumn="0"/>
-              <w:rPr>
-                <w:rFonts w:hint="eastAsia"/>
-              </w:rPr>
-            </w:pPr>
-            <w:r>
-              <w:t xml:space="preserve">void </w:t>
-            </w:r>
-            <w:proofErr w:type="gramStart"/>
-            <w:r>
-              <w:t>delById(</w:t>
-            </w:r>
-            <w:proofErr w:type="gramEnd"/>
-            <w:r>
-              <w:t>int id)</w:t>
-            </w:r>
-          </w:p>
-        </w:tc>
-        <w:tc>
-          <w:tcPr>
-            <w:tcW w:w="2766" w:type="dxa"/>
-          </w:tcPr>
-          <w:p>
-            <w:pPr>
-              <w:cnfStyle w:val="000000100000" w:firstRow="0" w:lastRow="0" w:firstColumn="0" w:lastColumn="0" w:oddVBand="0" w:evenVBand="0" w:oddHBand="1" w:evenHBand="0" w:firstRowFirstColumn="0" w:firstRowLastColumn="0" w:lastRowFirstColumn="0" w:lastRowLastColumn="0"/>
-              <w:rPr>
-                <w:rFonts w:hint="eastAsia"/>
-              </w:rPr>
-            </w:pPr>
-          </w:p>
-        </w:tc>
-      </w:tr>
-      <w:tr>
-        <w:tc>
-          <w:tcPr>
-            <w:cnfStyle w:val="001000000000" w:firstRow="0" w:lastRow="0" w:firstColumn="1" w:lastColumn="0" w:oddVBand="0" w:evenVBand="0" w:oddHBand="0" w:evenHBand="0" w:firstRowFirstColumn="0" w:firstRowLastColumn="0" w:lastRowFirstColumn="0" w:lastRowLastColumn="0"/>
-            <w:tcW w:w="2765" w:type="dxa"/>
-          </w:tcPr>
-          <w:p>
-            <w:pPr>
-              <w:rPr>
-                <w:rFonts w:hint="eastAsia"/>
-              </w:rPr>
-            </w:pPr>
-            <w:r>
-              <w:rPr>
-                <w:rFonts w:hint="eastAsia"/>
-              </w:rPr>
-              <w:t>U</w:t>
-            </w:r>
-            <w:r>
-              <w:t>nit_00</w:t>
-            </w:r>
-            <w:r>
-              <w:t>3</w:t>
-            </w:r>
-            <w:r>
-              <w:t>_Fuction_008</w:t>
-            </w:r>
-          </w:p>
-        </w:tc>
-        <w:tc>
-          <w:tcPr>
-            <w:tcW w:w="2765" w:type="dxa"/>
-          </w:tcPr>
-          <w:p>
-            <w:pPr>
-              <w:cnfStyle w:val="000000000000" w:firstRow="0" w:lastRow="0" w:firstColumn="0" w:lastColumn="0" w:oddVBand="0" w:evenVBand="0" w:oddHBand="0" w:evenHBand="0" w:firstRowFirstColumn="0" w:firstRowLastColumn="0" w:lastRowFirstColumn="0" w:lastRowLastColumn="0"/>
-            </w:pPr>
-            <w:r>
-              <w:rPr>
-                <w:rFonts w:hint="eastAsia"/>
-              </w:rPr>
-              <w:t>i</w:t>
-            </w:r>
-            <w:r>
-              <w:t xml:space="preserve">nt </w:t>
-            </w:r>
-            <w:proofErr w:type="gramStart"/>
-            <w:r>
-              <w:t>countVenueName(</w:t>
-            </w:r>
-            <w:proofErr w:type="gramEnd"/>
-            <w:r>
-              <w:t>String venueName)</w:t>
-            </w:r>
-          </w:p>
-        </w:tc>
-        <w:tc>
-          <w:tcPr>
-            <w:tcW w:w="2766" w:type="dxa"/>
-          </w:tcPr>
-          <w:p>
-            <w:pPr>
-              <w:cnfStyle w:val="000000000000" w:firstRow="0" w:lastRow="0" w:firstColumn="0" w:lastColumn="0" w:oddVBand="0" w:evenVBand="0" w:oddHBand="0" w:evenHBand="0" w:firstRowFirstColumn="0" w:firstRowLastColumn="0" w:lastRowFirstColumn="0" w:lastRowLastColumn="0"/>
-              <w:rPr>
-                <w:rFonts w:hint="eastAsia"/>
-              </w:rPr>
             </w:pPr>
           </w:p>
         </w:tc>
       </w:tr>
     </w:tbl>
     <w:p>
-      <w:pPr>
-        <w:rPr>
-          <w:rFonts w:hint="eastAsia"/>
-        </w:rPr>
-      </w:pPr>
+      <w:bookmarkStart w:id="0" w:name="_GoBack"/>
+      <w:bookmarkEnd w:id="0"/>
     </w:p>
     <w:p>
-      <w:pPr>
-        <w:rPr>
-          <w:rFonts w:hint="eastAsia"/>
-        </w:rPr>
-      </w:pPr>
       <w:r>
         <w:rPr>
           <w:rFonts w:hint="eastAsia"/>
@@ -3426,11 +2850,6 @@
             <w:tcW w:w="2765" w:type="dxa"/>
           </w:tcPr>
           <w:p>
-            <w:pPr>
-              <w:rPr>
-                <w:rFonts w:hint="eastAsia"/>
-              </w:rPr>
-            </w:pPr>
             <w:r>
               <w:rPr>
                 <w:rFonts w:hint="eastAsia"/>
@@ -3446,9 +2865,6 @@
           <w:p>
             <w:pPr>
               <w:cnfStyle w:val="100000000000" w:firstRow="1" w:lastRow="0" w:firstColumn="0" w:lastColumn="0" w:oddVBand="0" w:evenVBand="0" w:oddHBand="0" w:evenHBand="0" w:firstRowFirstColumn="0" w:firstRowLastColumn="0" w:lastRowFirstColumn="0" w:lastRowLastColumn="0"/>
-              <w:rPr>
-                <w:rFonts w:hint="eastAsia"/>
-              </w:rPr>
             </w:pPr>
             <w:r>
               <w:rPr>
@@ -3465,9 +2881,6 @@
           <w:p>
             <w:pPr>
               <w:cnfStyle w:val="100000000000" w:firstRow="1" w:lastRow="0" w:firstColumn="0" w:lastColumn="0" w:oddVBand="0" w:evenVBand="0" w:oddHBand="0" w:evenHBand="0" w:firstRowFirstColumn="0" w:firstRowLastColumn="0" w:lastRowFirstColumn="0" w:lastRowLastColumn="0"/>
-              <w:rPr>
-                <w:rFonts w:hint="eastAsia"/>
-              </w:rPr>
             </w:pPr>
             <w:r>
               <w:rPr>
@@ -3488,11 +2901,6 @@
             <w:tcW w:w="2765" w:type="dxa"/>
           </w:tcPr>
           <w:p>
-            <w:pPr>
-              <w:rPr>
-                <w:rFonts w:hint="eastAsia"/>
-              </w:rPr>
-            </w:pPr>
             <w:r>
               <w:rPr>
                 <w:rFonts w:hint="eastAsia"/>
@@ -3500,13 +2908,7 @@
               <w:t>Unit_</w:t>
             </w:r>
             <w:r>
-              <w:t>00</w:t>
-            </w:r>
-            <w:r>
-              <w:t>4</w:t>
-            </w:r>
-            <w:r>
-              <w:t>_Function_001</w:t>
+              <w:t>004_Function_001</w:t>
             </w:r>
           </w:p>
         </w:tc>
@@ -3517,9 +2919,6 @@
           <w:p>
             <w:pPr>
               <w:cnfStyle w:val="000000100000" w:firstRow="0" w:lastRow="0" w:firstColumn="0" w:lastColumn="0" w:oddVBand="0" w:evenVBand="0" w:oddHBand="1" w:evenHBand="0" w:firstRowFirstColumn="0" w:firstRowLastColumn="0" w:lastRowFirstColumn="0" w:lastRowLastColumn="0"/>
-              <w:rPr>
-                <w:rFonts w:hint="eastAsia"/>
-              </w:rPr>
             </w:pPr>
             <w:r>
               <w:t xml:space="preserve">Venue </w:t>
@@ -3541,9 +2940,6 @@
           <w:p>
             <w:pPr>
               <w:cnfStyle w:val="000000100000" w:firstRow="0" w:lastRow="0" w:firstColumn="0" w:lastColumn="0" w:oddVBand="0" w:evenVBand="0" w:oddHBand="1" w:evenHBand="0" w:firstRowFirstColumn="0" w:firstRowLastColumn="0" w:lastRowFirstColumn="0" w:lastRowLastColumn="0"/>
-              <w:rPr>
-                <w:rFonts w:hint="eastAsia"/>
-              </w:rPr>
             </w:pPr>
           </w:p>
         </w:tc>
@@ -3555,11 +2951,6 @@
             <w:tcW w:w="2765" w:type="dxa"/>
           </w:tcPr>
           <w:p>
-            <w:pPr>
-              <w:rPr>
-                <w:rFonts w:hint="eastAsia"/>
-              </w:rPr>
-            </w:pPr>
             <w:r>
               <w:rPr>
                 <w:rFonts w:hint="eastAsia"/>
@@ -3567,13 +2958,7 @@
               <w:t>U</w:t>
             </w:r>
             <w:r>
-              <w:t>nit_00</w:t>
-            </w:r>
-            <w:r>
-              <w:t>4</w:t>
-            </w:r>
-            <w:r>
-              <w:t>_Fuction_002</w:t>
+              <w:t>nit_004_Fuction_002</w:t>
             </w:r>
           </w:p>
         </w:tc>
@@ -3584,9 +2969,6 @@
           <w:p>
             <w:pPr>
               <w:cnfStyle w:val="000000000000" w:firstRow="0" w:lastRow="0" w:firstColumn="0" w:lastColumn="0" w:oddVBand="0" w:evenVBand="0" w:oddHBand="0" w:evenHBand="0" w:firstRowFirstColumn="0" w:firstRowLastColumn="0" w:lastRowFirstColumn="0" w:lastRowLastColumn="0"/>
-              <w:rPr>
-                <w:rFonts w:hint="eastAsia"/>
-              </w:rPr>
             </w:pPr>
             <w:r>
               <w:t xml:space="preserve">Vunue </w:t>
@@ -3608,9 +2990,6 @@
           <w:p>
             <w:pPr>
               <w:cnfStyle w:val="000000000000" w:firstRow="0" w:lastRow="0" w:firstColumn="0" w:lastColumn="0" w:oddVBand="0" w:evenVBand="0" w:oddHBand="0" w:evenHBand="0" w:firstRowFirstColumn="0" w:firstRowLastColumn="0" w:lastRowFirstColumn="0" w:lastRowLastColumn="0"/>
-              <w:rPr>
-                <w:rFonts w:hint="eastAsia"/>
-              </w:rPr>
             </w:pPr>
           </w:p>
         </w:tc>
@@ -3625,11 +3004,6 @@
             <w:tcW w:w="2765" w:type="dxa"/>
           </w:tcPr>
           <w:p>
-            <w:pPr>
-              <w:rPr>
-                <w:rFonts w:hint="eastAsia"/>
-              </w:rPr>
-            </w:pPr>
             <w:r>
               <w:rPr>
                 <w:rFonts w:hint="eastAsia"/>
@@ -3637,13 +3011,7 @@
               <w:t>U</w:t>
             </w:r>
             <w:r>
-              <w:t>nit_00</w:t>
-            </w:r>
-            <w:r>
-              <w:t>4</w:t>
-            </w:r>
-            <w:r>
-              <w:t>_Fuction_003</w:t>
+              <w:t>nit_004_Fuction_003</w:t>
             </w:r>
           </w:p>
         </w:tc>
@@ -3654,9 +3022,6 @@
           <w:p>
             <w:pPr>
               <w:cnfStyle w:val="000000100000" w:firstRow="0" w:lastRow="0" w:firstColumn="0" w:lastColumn="0" w:oddVBand="0" w:evenVBand="0" w:oddHBand="1" w:evenHBand="0" w:firstRowFirstColumn="0" w:firstRowLastColumn="0" w:lastRowFirstColumn="0" w:lastRowLastColumn="0"/>
-              <w:rPr>
-                <w:rFonts w:hint="eastAsia"/>
-              </w:rPr>
             </w:pPr>
             <w:r>
               <w:t xml:space="preserve">Page&lt;Venue&gt; </w:t>
@@ -3678,9 +3043,6 @@
           <w:p>
             <w:pPr>
               <w:cnfStyle w:val="000000100000" w:firstRow="0" w:lastRow="0" w:firstColumn="0" w:lastColumn="0" w:oddVBand="0" w:evenVBand="0" w:oddHBand="1" w:evenHBand="0" w:firstRowFirstColumn="0" w:firstRowLastColumn="0" w:lastRowFirstColumn="0" w:lastRowLastColumn="0"/>
-              <w:rPr>
-                <w:rFonts w:hint="eastAsia"/>
-              </w:rPr>
             </w:pPr>
           </w:p>
         </w:tc>
@@ -3692,11 +3054,6 @@
             <w:tcW w:w="2765" w:type="dxa"/>
           </w:tcPr>
           <w:p>
-            <w:pPr>
-              <w:rPr>
-                <w:rFonts w:hint="eastAsia"/>
-              </w:rPr>
-            </w:pPr>
             <w:r>
               <w:rPr>
                 <w:rFonts w:hint="eastAsia"/>
@@ -3704,13 +3061,7 @@
               <w:t>U</w:t>
             </w:r>
             <w:r>
-              <w:t>nit_00</w:t>
-            </w:r>
-            <w:r>
-              <w:t>4</w:t>
-            </w:r>
-            <w:r>
-              <w:t>_Function_004</w:t>
+              <w:t>nit_004_Function_004</w:t>
             </w:r>
           </w:p>
         </w:tc>
@@ -3721,9 +3072,6 @@
           <w:p>
             <w:pPr>
               <w:cnfStyle w:val="000000000000" w:firstRow="0" w:lastRow="0" w:firstColumn="0" w:lastColumn="0" w:oddVBand="0" w:evenVBand="0" w:oddHBand="0" w:evenHBand="0" w:firstRowFirstColumn="0" w:firstRowLastColumn="0" w:lastRowFirstColumn="0" w:lastRowLastColumn="0"/>
-              <w:rPr>
-                <w:rFonts w:hint="eastAsia"/>
-              </w:rPr>
             </w:pPr>
             <w:r>
               <w:t xml:space="preserve">List&lt;Venue&gt; </w:t>
@@ -3748,9 +3096,6 @@
           <w:p>
             <w:pPr>
               <w:cnfStyle w:val="000000000000" w:firstRow="0" w:lastRow="0" w:firstColumn="0" w:lastColumn="0" w:oddVBand="0" w:evenVBand="0" w:oddHBand="0" w:evenHBand="0" w:firstRowFirstColumn="0" w:firstRowLastColumn="0" w:lastRowFirstColumn="0" w:lastRowLastColumn="0"/>
-              <w:rPr>
-                <w:rFonts w:hint="eastAsia"/>
-              </w:rPr>
             </w:pPr>
           </w:p>
         </w:tc>
@@ -3765,11 +3110,6 @@
             <w:tcW w:w="2765" w:type="dxa"/>
           </w:tcPr>
           <w:p>
-            <w:pPr>
-              <w:rPr>
-                <w:rFonts w:hint="eastAsia"/>
-              </w:rPr>
-            </w:pPr>
             <w:r>
               <w:rPr>
                 <w:rFonts w:hint="eastAsia"/>
@@ -3777,13 +3117,7 @@
               <w:t>U</w:t>
             </w:r>
             <w:r>
-              <w:t>nit_00</w:t>
-            </w:r>
-            <w:r>
-              <w:t>4</w:t>
-            </w:r>
-            <w:r>
-              <w:t>_Fuction_005</w:t>
+              <w:t>nit_004_Fuction_005</w:t>
             </w:r>
           </w:p>
         </w:tc>
@@ -3794,9 +3128,6 @@
           <w:p>
             <w:pPr>
               <w:cnfStyle w:val="000000100000" w:firstRow="0" w:lastRow="0" w:firstColumn="0" w:lastColumn="0" w:oddVBand="0" w:evenVBand="0" w:oddHBand="1" w:evenHBand="0" w:firstRowFirstColumn="0" w:firstRowLastColumn="0" w:lastRowFirstColumn="0" w:lastRowLastColumn="0"/>
-              <w:rPr>
-                <w:rFonts w:hint="eastAsia"/>
-              </w:rPr>
             </w:pPr>
             <w:r>
               <w:rPr>
@@ -3869,9 +3200,6 @@
           <w:p>
             <w:pPr>
               <w:cnfStyle w:val="000000100000" w:firstRow="0" w:lastRow="0" w:firstColumn="0" w:lastColumn="0" w:oddVBand="0" w:evenVBand="0" w:oddHBand="1" w:evenHBand="0" w:firstRowFirstColumn="0" w:firstRowLastColumn="0" w:lastRowFirstColumn="0" w:lastRowLastColumn="0"/>
-              <w:rPr>
-                <w:rFonts w:hint="eastAsia"/>
-              </w:rPr>
             </w:pPr>
           </w:p>
         </w:tc>
@@ -3883,11 +3211,6 @@
             <w:tcW w:w="2765" w:type="dxa"/>
           </w:tcPr>
           <w:p>
-            <w:pPr>
-              <w:rPr>
-                <w:rFonts w:hint="eastAsia"/>
-              </w:rPr>
-            </w:pPr>
             <w:r>
               <w:rPr>
                 <w:rFonts w:hint="eastAsia"/>
@@ -3895,13 +3218,7 @@
               <w:t>U</w:t>
             </w:r>
             <w:r>
-              <w:t>nit_00</w:t>
-            </w:r>
-            <w:r>
-              <w:t>4</w:t>
-            </w:r>
-            <w:r>
-              <w:t>_Fuction_006</w:t>
+              <w:t>nit_004_Fuction_006</w:t>
             </w:r>
           </w:p>
         </w:tc>
@@ -3948,9 +3265,6 @@
           <w:p>
             <w:pPr>
               <w:cnfStyle w:val="000000000000" w:firstRow="0" w:lastRow="0" w:firstColumn="0" w:lastColumn="0" w:oddVBand="0" w:evenVBand="0" w:oddHBand="0" w:evenHBand="0" w:firstRowFirstColumn="0" w:firstRowLastColumn="0" w:lastRowFirstColumn="0" w:lastRowLastColumn="0"/>
-              <w:rPr>
-                <w:rFonts w:hint="eastAsia"/>
-              </w:rPr>
             </w:pPr>
           </w:p>
         </w:tc>
@@ -3965,11 +3279,6 @@
             <w:tcW w:w="2765" w:type="dxa"/>
           </w:tcPr>
           <w:p>
-            <w:pPr>
-              <w:rPr>
-                <w:rFonts w:hint="eastAsia"/>
-              </w:rPr>
-            </w:pPr>
             <w:r>
               <w:rPr>
                 <w:rFonts w:hint="eastAsia"/>
@@ -3977,13 +3286,7 @@
               <w:t>U</w:t>
             </w:r>
             <w:r>
-              <w:t>nit_00</w:t>
-            </w:r>
-            <w:r>
-              <w:t>4</w:t>
-            </w:r>
-            <w:r>
-              <w:t>_Fuction_007</w:t>
+              <w:t>nit_004_Fuction_007</w:t>
             </w:r>
           </w:p>
         </w:tc>
@@ -3994,9 +3297,6 @@
           <w:p>
             <w:pPr>
               <w:cnfStyle w:val="000000100000" w:firstRow="0" w:lastRow="0" w:firstColumn="0" w:lastColumn="0" w:oddVBand="0" w:evenVBand="0" w:oddHBand="1" w:evenHBand="0" w:firstRowFirstColumn="0" w:firstRowLastColumn="0" w:lastRowFirstColumn="0" w:lastRowLastColumn="0"/>
-              <w:rPr>
-                <w:rFonts w:hint="eastAsia"/>
-              </w:rPr>
             </w:pPr>
             <w:r>
               <w:t xml:space="preserve">boolean </w:t>
@@ -4018,9 +3318,6 @@
           <w:p>
             <w:pPr>
               <w:cnfStyle w:val="000000100000" w:firstRow="0" w:lastRow="0" w:firstColumn="0" w:lastColumn="0" w:oddVBand="0" w:evenVBand="0" w:oddHBand="1" w:evenHBand="0" w:firstRowFirstColumn="0" w:firstRowLastColumn="0" w:lastRowFirstColumn="0" w:lastRowLastColumn="0"/>
-              <w:rPr>
-                <w:rFonts w:hint="eastAsia"/>
-              </w:rPr>
             </w:pPr>
           </w:p>
         </w:tc>
@@ -4032,11 +3329,6 @@
             <w:tcW w:w="2765" w:type="dxa"/>
           </w:tcPr>
           <w:p>
-            <w:pPr>
-              <w:rPr>
-                <w:rFonts w:hint="eastAsia"/>
-              </w:rPr>
-            </w:pPr>
             <w:r>
               <w:rPr>
                 <w:rFonts w:hint="eastAsia"/>
@@ -4045,13 +3337,7 @@
               <w:t>U</w:t>
             </w:r>
             <w:r>
-              <w:t>nit_00</w:t>
-            </w:r>
-            <w:r>
-              <w:t>4</w:t>
-            </w:r>
-            <w:r>
-              <w:t>_Fuction_008</w:t>
+              <w:t>nit_004_Fuction_008</w:t>
             </w:r>
           </w:p>
         </w:tc>
@@ -4083,9 +3369,6 @@
           <w:p>
             <w:pPr>
               <w:cnfStyle w:val="000000000000" w:firstRow="0" w:lastRow="0" w:firstColumn="0" w:lastColumn="0" w:oddVBand="0" w:evenVBand="0" w:oddHBand="0" w:evenHBand="0" w:firstRowFirstColumn="0" w:firstRowLastColumn="0" w:lastRowFirstColumn="0" w:lastRowLastColumn="0"/>
-              <w:rPr>
-                <w:rFonts w:hint="eastAsia"/>
-              </w:rPr>
             </w:pPr>
           </w:p>
         </w:tc>
@@ -4169,7 +3452,6 @@
     <w:p>
       <w:pPr>
         <w:rPr>
-          <w:rFonts w:hint="eastAsia"/>
           <w:sz w:val="24"/>
           <w:szCs w:val="24"/>
         </w:rPr>
@@ -4361,7 +3643,6 @@
           <w:p>
             <w:pPr>
               <w:rPr>
-                <w:rFonts w:hint="eastAsia"/>
                 <w:sz w:val="21"/>
                 <w:szCs w:val="21"/>
               </w:rPr>
@@ -4384,7 +3665,6 @@
             <w:pPr>
               <w:cnfStyle w:val="100000000000" w:firstRow="1" w:lastRow="0" w:firstColumn="0" w:lastColumn="0" w:oddVBand="0" w:evenVBand="0" w:oddHBand="0" w:evenHBand="0" w:firstRowFirstColumn="0" w:firstRowLastColumn="0" w:lastRowFirstColumn="0" w:lastRowLastColumn="0"/>
               <w:rPr>
-                <w:rFonts w:hint="eastAsia"/>
                 <w:sz w:val="21"/>
                 <w:szCs w:val="21"/>
               </w:rPr>
@@ -4407,7 +3687,6 @@
             <w:pPr>
               <w:cnfStyle w:val="100000000000" w:firstRow="1" w:lastRow="0" w:firstColumn="0" w:lastColumn="0" w:oddVBand="0" w:evenVBand="0" w:oddHBand="0" w:evenHBand="0" w:firstRowFirstColumn="0" w:firstRowLastColumn="0" w:lastRowFirstColumn="0" w:lastRowLastColumn="0"/>
               <w:rPr>
-                <w:rFonts w:hint="eastAsia"/>
                 <w:sz w:val="21"/>
                 <w:szCs w:val="21"/>
               </w:rPr>
@@ -4430,7 +3709,6 @@
             <w:pPr>
               <w:cnfStyle w:val="100000000000" w:firstRow="1" w:lastRow="0" w:firstColumn="0" w:lastColumn="0" w:oddVBand="0" w:evenVBand="0" w:oddHBand="0" w:evenHBand="0" w:firstRowFirstColumn="0" w:firstRowLastColumn="0" w:lastRowFirstColumn="0" w:lastRowLastColumn="0"/>
               <w:rPr>
-                <w:rFonts w:hint="eastAsia"/>
                 <w:sz w:val="21"/>
                 <w:szCs w:val="21"/>
               </w:rPr>
@@ -4453,7 +3731,6 @@
             <w:pPr>
               <w:cnfStyle w:val="100000000000" w:firstRow="1" w:lastRow="0" w:firstColumn="0" w:lastColumn="0" w:oddVBand="0" w:evenVBand="0" w:oddHBand="0" w:evenHBand="0" w:firstRowFirstColumn="0" w:firstRowLastColumn="0" w:lastRowFirstColumn="0" w:lastRowLastColumn="0"/>
               <w:rPr>
-                <w:rFonts w:hint="eastAsia"/>
                 <w:sz w:val="21"/>
                 <w:szCs w:val="21"/>
               </w:rPr>
@@ -4478,7 +3755,6 @@
           <w:p>
             <w:pPr>
               <w:rPr>
-                <w:rFonts w:hint="eastAsia"/>
                 <w:sz w:val="21"/>
                 <w:szCs w:val="21"/>
               </w:rPr>
@@ -4501,7 +3777,6 @@
             <w:pPr>
               <w:cnfStyle w:val="000000000000" w:firstRow="0" w:lastRow="0" w:firstColumn="0" w:lastColumn="0" w:oddVBand="0" w:evenVBand="0" w:oddHBand="0" w:evenHBand="0" w:firstRowFirstColumn="0" w:firstRowLastColumn="0" w:lastRowFirstColumn="0" w:lastRowLastColumn="0"/>
               <w:rPr>
-                <w:rFonts w:hint="eastAsia"/>
                 <w:sz w:val="21"/>
                 <w:szCs w:val="21"/>
               </w:rPr>
@@ -4524,7 +3799,6 @@
             <w:pPr>
               <w:cnfStyle w:val="000000000000" w:firstRow="0" w:lastRow="0" w:firstColumn="0" w:lastColumn="0" w:oddVBand="0" w:evenVBand="0" w:oddHBand="0" w:evenHBand="0" w:firstRowFirstColumn="0" w:firstRowLastColumn="0" w:lastRowFirstColumn="0" w:lastRowLastColumn="0"/>
               <w:rPr>
-                <w:rFonts w:hint="eastAsia"/>
                 <w:sz w:val="21"/>
                 <w:szCs w:val="21"/>
               </w:rPr>
@@ -4547,7 +3821,6 @@
             <w:pPr>
               <w:cnfStyle w:val="000000000000" w:firstRow="0" w:lastRow="0" w:firstColumn="0" w:lastColumn="0" w:oddVBand="0" w:evenVBand="0" w:oddHBand="0" w:evenHBand="0" w:firstRowFirstColumn="0" w:firstRowLastColumn="0" w:lastRowFirstColumn="0" w:lastRowLastColumn="0"/>
               <w:rPr>
-                <w:rFonts w:hint="eastAsia"/>
                 <w:sz w:val="21"/>
                 <w:szCs w:val="21"/>
               </w:rPr>
@@ -4570,7 +3843,6 @@
             <w:pPr>
               <w:cnfStyle w:val="000000000000" w:firstRow="0" w:lastRow="0" w:firstColumn="0" w:lastColumn="0" w:oddVBand="0" w:evenVBand="0" w:oddHBand="0" w:evenHBand="0" w:firstRowFirstColumn="0" w:firstRowLastColumn="0" w:lastRowFirstColumn="0" w:lastRowLastColumn="0"/>
               <w:rPr>
-                <w:rFonts w:hint="eastAsia"/>
                 <w:sz w:val="21"/>
                 <w:szCs w:val="21"/>
               </w:rPr>
@@ -4595,7 +3867,6 @@
           <w:p>
             <w:pPr>
               <w:rPr>
-                <w:rFonts w:hint="eastAsia"/>
                 <w:sz w:val="21"/>
                 <w:szCs w:val="21"/>
               </w:rPr>
@@ -4618,7 +3889,6 @@
             <w:pPr>
               <w:cnfStyle w:val="000000000000" w:firstRow="0" w:lastRow="0" w:firstColumn="0" w:lastColumn="0" w:oddVBand="0" w:evenVBand="0" w:oddHBand="0" w:evenHBand="0" w:firstRowFirstColumn="0" w:firstRowLastColumn="0" w:lastRowFirstColumn="0" w:lastRowLastColumn="0"/>
               <w:rPr>
-                <w:rFonts w:hint="eastAsia"/>
                 <w:sz w:val="21"/>
                 <w:szCs w:val="21"/>
               </w:rPr>
@@ -4641,7 +3911,6 @@
             <w:pPr>
               <w:cnfStyle w:val="000000000000" w:firstRow="0" w:lastRow="0" w:firstColumn="0" w:lastColumn="0" w:oddVBand="0" w:evenVBand="0" w:oddHBand="0" w:evenHBand="0" w:firstRowFirstColumn="0" w:firstRowLastColumn="0" w:lastRowFirstColumn="0" w:lastRowLastColumn="0"/>
               <w:rPr>
-                <w:rFonts w:hint="eastAsia"/>
                 <w:sz w:val="21"/>
                 <w:szCs w:val="21"/>
               </w:rPr>
@@ -4664,7 +3933,6 @@
             <w:pPr>
               <w:cnfStyle w:val="000000000000" w:firstRow="0" w:lastRow="0" w:firstColumn="0" w:lastColumn="0" w:oddVBand="0" w:evenVBand="0" w:oddHBand="0" w:evenHBand="0" w:firstRowFirstColumn="0" w:firstRowLastColumn="0" w:lastRowFirstColumn="0" w:lastRowLastColumn="0"/>
               <w:rPr>
-                <w:rFonts w:hint="eastAsia"/>
                 <w:sz w:val="21"/>
                 <w:szCs w:val="21"/>
               </w:rPr>
@@ -4687,7 +3955,6 @@
             <w:pPr>
               <w:cnfStyle w:val="000000000000" w:firstRow="0" w:lastRow="0" w:firstColumn="0" w:lastColumn="0" w:oddVBand="0" w:evenVBand="0" w:oddHBand="0" w:evenHBand="0" w:firstRowFirstColumn="0" w:firstRowLastColumn="0" w:lastRowFirstColumn="0" w:lastRowLastColumn="0"/>
               <w:rPr>
-                <w:rFonts w:hint="eastAsia"/>
                 <w:sz w:val="21"/>
                 <w:szCs w:val="21"/>
               </w:rPr>
@@ -4712,7 +3979,6 @@
           <w:p>
             <w:pPr>
               <w:rPr>
-                <w:rFonts w:hint="eastAsia"/>
                 <w:sz w:val="21"/>
                 <w:szCs w:val="21"/>
               </w:rPr>
@@ -4735,7 +4001,6 @@
             <w:pPr>
               <w:cnfStyle w:val="000000000000" w:firstRow="0" w:lastRow="0" w:firstColumn="0" w:lastColumn="0" w:oddVBand="0" w:evenVBand="0" w:oddHBand="0" w:evenHBand="0" w:firstRowFirstColumn="0" w:firstRowLastColumn="0" w:lastRowFirstColumn="0" w:lastRowLastColumn="0"/>
               <w:rPr>
-                <w:rFonts w:hint="eastAsia"/>
                 <w:sz w:val="21"/>
                 <w:szCs w:val="21"/>
               </w:rPr>
@@ -4758,7 +4023,6 @@
             <w:pPr>
               <w:cnfStyle w:val="000000000000" w:firstRow="0" w:lastRow="0" w:firstColumn="0" w:lastColumn="0" w:oddVBand="0" w:evenVBand="0" w:oddHBand="0" w:evenHBand="0" w:firstRowFirstColumn="0" w:firstRowLastColumn="0" w:lastRowFirstColumn="0" w:lastRowLastColumn="0"/>
               <w:rPr>
-                <w:rFonts w:hint="eastAsia"/>
                 <w:sz w:val="21"/>
                 <w:szCs w:val="21"/>
               </w:rPr>
@@ -4781,7 +4045,6 @@
             <w:pPr>
               <w:cnfStyle w:val="000000000000" w:firstRow="0" w:lastRow="0" w:firstColumn="0" w:lastColumn="0" w:oddVBand="0" w:evenVBand="0" w:oddHBand="0" w:evenHBand="0" w:firstRowFirstColumn="0" w:firstRowLastColumn="0" w:lastRowFirstColumn="0" w:lastRowLastColumn="0"/>
               <w:rPr>
-                <w:rFonts w:hint="eastAsia"/>
                 <w:sz w:val="21"/>
                 <w:szCs w:val="21"/>
               </w:rPr>
@@ -4804,7 +4067,6 @@
             <w:pPr>
               <w:cnfStyle w:val="000000000000" w:firstRow="0" w:lastRow="0" w:firstColumn="0" w:lastColumn="0" w:oddVBand="0" w:evenVBand="0" w:oddHBand="0" w:evenHBand="0" w:firstRowFirstColumn="0" w:firstRowLastColumn="0" w:lastRowFirstColumn="0" w:lastRowLastColumn="0"/>
               <w:rPr>
-                <w:rFonts w:hint="eastAsia"/>
                 <w:sz w:val="21"/>
                 <w:szCs w:val="21"/>
               </w:rPr>
@@ -4824,13 +4086,10 @@
     <w:p>
       <w:pPr>
         <w:rPr>
-          <w:rFonts w:hint="eastAsia"/>
-          <w:sz w:val="24"/>
-          <w:szCs w:val="24"/>
-        </w:rPr>
-      </w:pPr>
-      <w:bookmarkStart w:id="0" w:name="_GoBack"/>
-      <w:bookmarkEnd w:id="0"/>
+          <w:sz w:val="24"/>
+          <w:szCs w:val="24"/>
+        </w:rPr>
+      </w:pPr>
     </w:p>
     <w:sectPr>
       <w:pgSz w:w="11906" w:h="16838"/>
@@ -7333,7 +6592,7 @@
 </file>
 
 <file path=customXml/itemProps1.xml><?xml version="1.0" encoding="utf-8"?>
-<ds:datastoreItem xmlns:ds="http://schemas.openxmlformats.org/officeDocument/2006/customXml" ds:itemID="{E7550BFB-C5AC-4FAE-AE9E-53BF6FE6E404}">
+<ds:datastoreItem xmlns:ds="http://schemas.openxmlformats.org/officeDocument/2006/customXml" ds:itemID="{4A9BC5C2-B170-4A71-B567-E37CF302CC3C}">
   <ds:schemaRefs>
     <ds:schemaRef ds:uri="http://schemas.openxmlformats.org/officeDocument/2006/bibliography"/>
   </ds:schemaRefs>

</xml_diff>